<commit_message>
RELEASE 1.0. All docs are up-to-date
</commit_message>
<xml_diff>
--- a/Documents/Test_Plan.docx
+++ b/Documents/Test_Plan.docx
@@ -89,8 +89,6 @@
           <w:lang w:eastAsia="uk-UA"/>
         </w:rPr>
       </w:pPr>
-      <w:bookmarkStart w:id="0" w:name="_GoBack"/>
-      <w:bookmarkEnd w:id="0"/>
     </w:p>
     <w:p>
       <w:pPr>
@@ -104,6 +102,9 @@
       <w:pPr>
         <w:pStyle w:val="Project"/>
         <w:spacing w:line="360" w:lineRule="auto"/>
+        <w:rPr>
+          <w:lang w:val="ru-RU"/>
+        </w:rPr>
       </w:pPr>
       <w:proofErr w:type="spellStart"/>
       <w:r>
@@ -129,11 +130,21 @@
     </w:p>
     <w:p>
       <w:pPr>
-        <w:rPr>
-          <w:lang w:val="en-US"/>
-        </w:rPr>
-      </w:pPr>
-    </w:p>
+        <w:jc w:val="right"/>
+        <w:rPr>
+          <w:b/>
+          <w:lang w:eastAsia="en-US"/>
+        </w:rPr>
+      </w:pPr>
+      <w:r>
+        <w:rPr>
+          <w:b/>
+          <w:lang w:eastAsia="en-US"/>
+        </w:rPr>
+        <w:t>Версия 1.0</w:t>
+      </w:r>
+    </w:p>
+    <w:p/>
     <w:p>
       <w:pPr>
         <w:rPr>
@@ -141,7 +152,7 @@
           <w:b/>
           <w:sz w:val="28"/>
           <w:szCs w:val="20"/>
-          <w:lang w:val="en-US" w:eastAsia="en-US"/>
+          <w:lang w:eastAsia="en-US"/>
         </w:rPr>
       </w:pPr>
       <w:r>
@@ -1215,7 +1226,7 @@
           <w:sz w:val="28"/>
         </w:rPr>
       </w:pPr>
-      <w:bookmarkStart w:id="1" w:name="_Toc297844396"/>
+      <w:bookmarkStart w:id="0" w:name="_Toc297844396"/>
       <w:r>
         <w:rPr>
           <w:sz w:val="28"/>
@@ -1228,7 +1239,7 @@
         </w:rPr>
         <w:t>тываемого программного продукта</w:t>
       </w:r>
-      <w:bookmarkEnd w:id="1"/>
+      <w:bookmarkEnd w:id="0"/>
     </w:p>
     <w:p>
       <w:pPr>
@@ -1293,14 +1304,14 @@
           <w:sz w:val="28"/>
         </w:rPr>
       </w:pPr>
-      <w:bookmarkStart w:id="2" w:name="_Toc297844397"/>
+      <w:bookmarkStart w:id="1" w:name="_Toc297844397"/>
       <w:r>
         <w:rPr>
           <w:sz w:val="28"/>
         </w:rPr>
         <w:t>Тестовые требования</w:t>
       </w:r>
-      <w:bookmarkEnd w:id="2"/>
+      <w:bookmarkEnd w:id="1"/>
     </w:p>
     <w:p>
       <w:pPr>
@@ -1504,14 +1515,14 @@
           <w:sz w:val="28"/>
         </w:rPr>
       </w:pPr>
-      <w:bookmarkStart w:id="3" w:name="_Toc297844398"/>
+      <w:bookmarkStart w:id="2" w:name="_Toc297844398"/>
       <w:r>
         <w:rPr>
           <w:sz w:val="28"/>
         </w:rPr>
         <w:t>Описание вариантов использования.</w:t>
       </w:r>
-      <w:bookmarkEnd w:id="3"/>
+      <w:bookmarkEnd w:id="2"/>
     </w:p>
     <w:p>
       <w:pPr>
@@ -1746,6 +1757,8 @@
           <w:rFonts w:ascii="Calibri" w:hAnsi="Calibri" w:cs="Calibri"/>
         </w:rPr>
       </w:pPr>
+      <w:bookmarkStart w:id="3" w:name="_GoBack"/>
+      <w:bookmarkEnd w:id="3"/>
     </w:p>
     <w:p>
       <w:pPr>
@@ -1779,6 +1792,7 @@
           <w:rFonts w:ascii="Calibri" w:hAnsi="Calibri" w:cs="Calibri"/>
           <w:noProof/>
         </w:rPr>
+        <w:lastRenderedPageBreak/>
         <w:drawing>
           <wp:inline distT="0" distB="0" distL="0" distR="0">
             <wp:extent cx="3505200" cy="2667000"/>
@@ -1949,6 +1963,7 @@
           <w:rFonts w:ascii="Calibri" w:hAnsi="Calibri" w:cs="Calibri"/>
           <w:noProof/>
         </w:rPr>
+        <w:lastRenderedPageBreak/>
         <w:drawing>
           <wp:inline distT="0" distB="0" distL="0" distR="0">
             <wp:extent cx="5695950" cy="2819400"/>
@@ -2257,6 +2272,7 @@
           <w:rFonts w:ascii="Calibri" w:hAnsi="Calibri" w:cs="Calibri"/>
           <w:noProof/>
         </w:rPr>
+        <w:lastRenderedPageBreak/>
         <w:drawing>
           <wp:inline distT="0" distB="0" distL="0" distR="0">
             <wp:extent cx="5838825" cy="3009900"/>
@@ -2697,6 +2713,7 @@
           <w:rFonts w:ascii="Calibri" w:hAnsi="Calibri" w:cs="Calibri"/>
           <w:sz w:val="24"/>
         </w:rPr>
+        <w:lastRenderedPageBreak/>
         <w:t>Удаление программиста из команды.</w:t>
       </w:r>
     </w:p>
@@ -3090,7 +3107,6 @@
         <w:rPr>
           <w:sz w:val="28"/>
         </w:rPr>
-        <w:lastRenderedPageBreak/>
         <w:t>Разработка контрольных примеров тестирования (</w:t>
       </w:r>
       <w:proofErr w:type="spellStart"/>
@@ -3354,6 +3370,7 @@
           <w:rFonts w:ascii="Calibri" w:hAnsi="Calibri" w:cs="Calibri"/>
           <w:sz w:val="24"/>
         </w:rPr>
+        <w:lastRenderedPageBreak/>
         <w:t>Проверка работы завершения задания</w:t>
       </w:r>
       <w:r>
@@ -4017,7 +4034,7 @@
                 <w:color w:val="696969"/>
                 <w:lang w:val="uk-UA" w:eastAsia="uk-UA"/>
               </w:rPr>
-              <w:object w:dxaOrig="0" w:dyaOrig="0">
+              <w:object w:dxaOrig="225" w:dyaOrig="225">
                 <v:shapetype id="_x0000_t75" coordsize="21600,21600" o:spt="75" o:preferrelative="t" path="m@4@5l@4@11@9@11@9@5xe" filled="f" stroked="f">
                   <v:stroke joinstyle="miter"/>
                   <v:formulas>
@@ -4037,10 +4054,10 @@
                   <v:path o:extrusionok="f" gradientshapeok="t" o:connecttype="rect"/>
                   <o:lock v:ext="edit" aspectratio="t"/>
                 </v:shapetype>
-                <v:shape id="_x0000_i1025" type="#_x0000_t75" style="width:49.5pt;height:18pt" o:ole="">
+                <v:shape id="_x0000_i1071" type="#_x0000_t75" style="width:49.5pt;height:18pt" o:ole="">
                   <v:imagedata r:id="rId14" o:title=""/>
                 </v:shape>
-                <w:control r:id="rId15" w:name="DefaultOcxName" w:shapeid="_x0000_i1025"/>
+                <w:control r:id="rId15" w:name="DefaultOcxName" w:shapeid="_x0000_i1071"/>
               </w:object>
             </w:r>
           </w:p>
@@ -4052,7 +4069,6 @@
                 <w:lang w:val="uk-UA" w:eastAsia="uk-UA"/>
               </w:rPr>
             </w:pPr>
-            <w:proofErr w:type="spellStart"/>
             <w:r>
               <w:rPr>
                 <w:rFonts w:ascii="Calibri" w:hAnsi="Calibri" w:cs="Calibri"/>
@@ -4061,7 +4077,6 @@
               </w:rPr>
               <w:t>TotalCost</w:t>
             </w:r>
-            <w:proofErr w:type="spellEnd"/>
           </w:p>
           <w:p>
             <w:pPr>
@@ -4077,11 +4092,11 @@
                 <w:color w:val="696969"/>
                 <w:lang w:val="uk-UA" w:eastAsia="uk-UA"/>
               </w:rPr>
-              <w:object w:dxaOrig="0" w:dyaOrig="0">
-                <v:shape id="_x0000_i1026" type="#_x0000_t75" style="width:49.5pt;height:18pt" o:ole="">
+              <w:object w:dxaOrig="225" w:dyaOrig="225">
+                <v:shape id="_x0000_i1075" type="#_x0000_t75" style="width:49.5pt;height:18pt" o:ole="">
                   <v:imagedata r:id="rId16" o:title=""/>
                 </v:shape>
-                <w:control r:id="rId17" w:name="DefaultOcxName1" w:shapeid="_x0000_i1026"/>
+                <w:control r:id="rId17" w:name="DefaultOcxName1" w:shapeid="_x0000_i1075"/>
               </w:object>
             </w:r>
           </w:p>
@@ -4093,7 +4108,6 @@
                 <w:lang w:val="uk-UA" w:eastAsia="uk-UA"/>
               </w:rPr>
             </w:pPr>
-            <w:proofErr w:type="spellStart"/>
             <w:r>
               <w:rPr>
                 <w:rFonts w:ascii="Calibri" w:hAnsi="Calibri" w:cs="Calibri"/>
@@ -4102,7 +4116,6 @@
               </w:rPr>
               <w:t>PriceDiscount</w:t>
             </w:r>
-            <w:proofErr w:type="spellEnd"/>
           </w:p>
           <w:p>
             <w:pPr>
@@ -4118,11 +4131,11 @@
                 <w:color w:val="696969"/>
                 <w:lang w:val="uk-UA" w:eastAsia="uk-UA"/>
               </w:rPr>
-              <w:object w:dxaOrig="0" w:dyaOrig="0">
-                <v:shape id="_x0000_i1027" type="#_x0000_t75" style="width:49.5pt;height:18pt" o:ole="">
+              <w:object w:dxaOrig="225" w:dyaOrig="225">
+                <v:shape id="_x0000_i1079" type="#_x0000_t75" style="width:49.5pt;height:18pt" o:ole="">
                   <v:imagedata r:id="rId18" o:title=""/>
                 </v:shape>
-                <w:control r:id="rId19" w:name="DefaultOcxName2" w:shapeid="_x0000_i1027"/>
+                <w:control r:id="rId19" w:name="DefaultOcxName2" w:shapeid="_x0000_i1079"/>
               </w:object>
             </w:r>
           </w:p>
@@ -4134,16 +4147,15 @@
                 <w:lang w:val="uk-UA" w:eastAsia="uk-UA"/>
               </w:rPr>
             </w:pPr>
-            <w:proofErr w:type="spellStart"/>
             <w:r>
               <w:rPr>
                 <w:rFonts w:ascii="Calibri" w:hAnsi="Calibri" w:cs="Calibri"/>
                 <w:color w:val="696969"/>
                 <w:lang w:val="uk-UA" w:eastAsia="uk-UA"/>
               </w:rPr>
+              <w:lastRenderedPageBreak/>
               <w:t>Progress</w:t>
             </w:r>
-            <w:proofErr w:type="spellEnd"/>
           </w:p>
           <w:p>
             <w:pPr>
@@ -4159,11 +4171,11 @@
                 <w:color w:val="696969"/>
                 <w:lang w:val="uk-UA" w:eastAsia="uk-UA"/>
               </w:rPr>
-              <w:object w:dxaOrig="0" w:dyaOrig="0">
-                <v:shape id="_x0000_i1028" type="#_x0000_t75" style="width:49.5pt;height:18pt" o:ole="">
+              <w:object w:dxaOrig="225" w:dyaOrig="225">
+                <v:shape id="_x0000_i1083" type="#_x0000_t75" style="width:49.5pt;height:18pt" o:ole="">
                   <v:imagedata r:id="rId20" o:title=""/>
                 </v:shape>
-                <w:control r:id="rId21" w:name="DefaultOcxName3" w:shapeid="_x0000_i1028"/>
+                <w:control r:id="rId21" w:name="DefaultOcxName3" w:shapeid="_x0000_i1083"/>
               </w:object>
             </w:r>
           </w:p>
@@ -4175,7 +4187,6 @@
                 <w:lang w:val="uk-UA" w:eastAsia="uk-UA"/>
               </w:rPr>
             </w:pPr>
-            <w:proofErr w:type="spellStart"/>
             <w:r>
               <w:rPr>
                 <w:rFonts w:ascii="Calibri" w:hAnsi="Calibri" w:cs="Calibri"/>
@@ -4184,7 +4195,6 @@
               </w:rPr>
               <w:t>StartDate</w:t>
             </w:r>
-            <w:proofErr w:type="spellEnd"/>
           </w:p>
           <w:p>
             <w:pPr>
@@ -4200,11 +4210,11 @@
                 <w:color w:val="696969"/>
                 <w:lang w:val="uk-UA" w:eastAsia="uk-UA"/>
               </w:rPr>
-              <w:object w:dxaOrig="0" w:dyaOrig="0">
-                <v:shape id="_x0000_i1029" type="#_x0000_t75" style="width:49.5pt;height:18pt" o:ole="">
+              <w:object w:dxaOrig="225" w:dyaOrig="225">
+                <v:shape id="_x0000_i1087" type="#_x0000_t75" style="width:49.5pt;height:18pt" o:ole="">
                   <v:imagedata r:id="rId22" o:title=""/>
                 </v:shape>
-                <w:control r:id="rId23" w:name="DefaultOcxName4" w:shapeid="_x0000_i1029"/>
+                <w:control r:id="rId23" w:name="DefaultOcxName4" w:shapeid="_x0000_i1087"/>
               </w:object>
             </w:r>
           </w:p>
@@ -4216,7 +4226,6 @@
                 <w:lang w:val="uk-UA" w:eastAsia="uk-UA"/>
               </w:rPr>
             </w:pPr>
-            <w:proofErr w:type="spellStart"/>
             <w:r>
               <w:rPr>
                 <w:rFonts w:ascii="Calibri" w:hAnsi="Calibri" w:cs="Calibri"/>
@@ -4225,7 +4234,6 @@
               </w:rPr>
               <w:t>DeliveryDate</w:t>
             </w:r>
-            <w:proofErr w:type="spellEnd"/>
           </w:p>
           <w:p>
             <w:pPr>
@@ -4241,11 +4249,11 @@
                 <w:color w:val="696969"/>
                 <w:lang w:val="uk-UA" w:eastAsia="uk-UA"/>
               </w:rPr>
-              <w:object w:dxaOrig="0" w:dyaOrig="0">
-                <v:shape id="_x0000_i1030" type="#_x0000_t75" style="width:49.5pt;height:18pt" o:ole="">
+              <w:object w:dxaOrig="225" w:dyaOrig="225">
+                <v:shape id="_x0000_i1091" type="#_x0000_t75" style="width:49.5pt;height:18pt" o:ole="">
                   <v:imagedata r:id="rId24" o:title=""/>
                 </v:shape>
-                <w:control r:id="rId25" w:name="DefaultOcxName5" w:shapeid="_x0000_i1030"/>
+                <w:control r:id="rId25" w:name="DefaultOcxName5" w:shapeid="_x0000_i1091"/>
               </w:object>
             </w:r>
           </w:p>
@@ -4257,7 +4265,6 @@
                 <w:lang w:val="uk-UA" w:eastAsia="uk-UA"/>
               </w:rPr>
             </w:pPr>
-            <w:proofErr w:type="spellStart"/>
             <w:r>
               <w:rPr>
                 <w:rFonts w:ascii="Calibri" w:hAnsi="Calibri" w:cs="Calibri"/>
@@ -4266,7 +4273,6 @@
               </w:rPr>
               <w:t>Status</w:t>
             </w:r>
-            <w:proofErr w:type="spellEnd"/>
           </w:p>
           <w:p>
             <w:pPr>
@@ -4290,11 +4296,11 @@
                 <w:color w:val="696969"/>
                 <w:lang w:val="uk-UA" w:eastAsia="uk-UA"/>
               </w:rPr>
-              <w:object w:dxaOrig="0" w:dyaOrig="0">
-                <v:shape id="_x0000_i1031" type="#_x0000_t75" style="width:88.5pt;height:18pt" o:ole="">
+              <w:object w:dxaOrig="225" w:dyaOrig="225">
+                <v:shape id="_x0000_i1094" type="#_x0000_t75" style="width:88.5pt;height:18pt" o:ole="">
                   <v:imagedata r:id="rId26" o:title=""/>
                 </v:shape>
-                <w:control r:id="rId27" w:name="DefaultOcxName6" w:shapeid="_x0000_i1031"/>
+                <w:control r:id="rId27" w:name="DefaultOcxName6" w:shapeid="_x0000_i1094"/>
               </w:object>
             </w:r>
           </w:p>
@@ -4312,120 +4318,107 @@
                 <w:color w:val="696969"/>
                 <w:lang w:val="uk-UA" w:eastAsia="uk-UA"/>
               </w:rPr>
-              <w:t xml:space="preserve">Project </w:t>
-            </w:r>
-            <w:proofErr w:type="spellStart"/>
-            <w:r>
+              <w:t>Project Manager</w:t>
+            </w:r>
+          </w:p>
+          <w:p>
+            <w:pPr>
               <w:rPr>
                 <w:rFonts w:ascii="Calibri" w:hAnsi="Calibri" w:cs="Calibri"/>
                 <w:color w:val="696969"/>
                 <w:lang w:val="uk-UA" w:eastAsia="uk-UA"/>
               </w:rPr>
-              <w:t>Manager</w:t>
-            </w:r>
-            <w:proofErr w:type="spellEnd"/>
-          </w:p>
-          <w:p>
-            <w:pPr>
+            </w:pPr>
+            <w:r>
               <w:rPr>
                 <w:rFonts w:ascii="Calibri" w:hAnsi="Calibri" w:cs="Calibri"/>
                 <w:color w:val="696969"/>
                 <w:lang w:val="uk-UA" w:eastAsia="uk-UA"/>
               </w:rPr>
-            </w:pPr>
+              <w:t>  </w:t>
+            </w:r>
             <w:r>
               <w:rPr>
                 <w:rFonts w:ascii="Calibri" w:hAnsi="Calibri" w:cs="Calibri"/>
                 <w:color w:val="696969"/>
                 <w:lang w:val="uk-UA" w:eastAsia="uk-UA"/>
               </w:rPr>
-              <w:t>  </w:t>
-            </w:r>
-            <w:r>
+              <w:object w:dxaOrig="225" w:dyaOrig="225">
+                <v:shape id="_x0000_i1097" type="#_x0000_t75" style="width:66pt;height:18pt" o:ole="">
+                  <v:imagedata r:id="rId28" o:title=""/>
+                </v:shape>
+                <w:control r:id="rId29" w:name="DefaultOcxName7" w:shapeid="_x0000_i1097"/>
+              </w:object>
+            </w:r>
+          </w:p>
+          <w:p>
+            <w:pPr>
               <w:rPr>
                 <w:rFonts w:ascii="Calibri" w:hAnsi="Calibri" w:cs="Calibri"/>
                 <w:color w:val="696969"/>
                 <w:lang w:val="uk-UA" w:eastAsia="uk-UA"/>
               </w:rPr>
-              <w:object w:dxaOrig="0" w:dyaOrig="0">
-                <v:shape id="_x0000_i1032" type="#_x0000_t75" style="width:66pt;height:18pt" o:ole="">
-                  <v:imagedata r:id="rId28" o:title=""/>
-                </v:shape>
-                <w:control r:id="rId29" w:name="DefaultOcxName7" w:shapeid="_x0000_i1032"/>
-              </w:object>
-            </w:r>
-          </w:p>
-          <w:p>
-            <w:pPr>
+            </w:pPr>
+            <w:r>
               <w:rPr>
                 <w:rFonts w:ascii="Calibri" w:hAnsi="Calibri" w:cs="Calibri"/>
                 <w:color w:val="696969"/>
                 <w:lang w:val="uk-UA" w:eastAsia="uk-UA"/>
               </w:rPr>
-            </w:pPr>
-            <w:proofErr w:type="spellStart"/>
-            <w:r>
+              <w:t>Customer</w:t>
+            </w:r>
+          </w:p>
+          <w:p>
+            <w:pPr>
               <w:rPr>
                 <w:rFonts w:ascii="Calibri" w:hAnsi="Calibri" w:cs="Calibri"/>
                 <w:color w:val="696969"/>
                 <w:lang w:val="uk-UA" w:eastAsia="uk-UA"/>
               </w:rPr>
-              <w:t>Customer</w:t>
-            </w:r>
-            <w:proofErr w:type="spellEnd"/>
-          </w:p>
-          <w:p>
-            <w:pPr>
+            </w:pPr>
+            <w:r>
               <w:rPr>
                 <w:rFonts w:ascii="Calibri" w:hAnsi="Calibri" w:cs="Calibri"/>
                 <w:color w:val="696969"/>
                 <w:lang w:val="uk-UA" w:eastAsia="uk-UA"/>
               </w:rPr>
-            </w:pPr>
+              <w:t> </w:t>
+            </w:r>
             <w:r>
               <w:rPr>
                 <w:rFonts w:ascii="Calibri" w:hAnsi="Calibri" w:cs="Calibri"/>
                 <w:color w:val="696969"/>
                 <w:lang w:val="uk-UA" w:eastAsia="uk-UA"/>
               </w:rPr>
-              <w:lastRenderedPageBreak/>
-              <w:t> </w:t>
-            </w:r>
-            <w:r>
+              <w:object w:dxaOrig="225" w:dyaOrig="225">
+                <v:shape id="_x0000_i1100" type="#_x0000_t75" style="width:70.5pt;height:18pt" o:ole="">
+                  <v:imagedata r:id="rId30" o:title=""/>
+                </v:shape>
+                <w:control r:id="rId31" w:name="DefaultOcxName8" w:shapeid="_x0000_i1100"/>
+              </w:object>
+            </w:r>
+          </w:p>
+          <w:p>
+            <w:pPr>
+              <w:spacing w:before="30" w:after="150" w:line="384" w:lineRule="atLeast"/>
+              <w:ind w:left="150" w:right="180"/>
               <w:rPr>
                 <w:rFonts w:ascii="Calibri" w:hAnsi="Calibri" w:cs="Calibri"/>
                 <w:color w:val="696969"/>
                 <w:lang w:val="uk-UA" w:eastAsia="uk-UA"/>
               </w:rPr>
-              <w:object w:dxaOrig="0" w:dyaOrig="0">
-                <v:shape id="_x0000_i1033" type="#_x0000_t75" style="width:70.5pt;height:18pt" o:ole="">
-                  <v:imagedata r:id="rId30" o:title=""/>
-                </v:shape>
-                <w:control r:id="rId31" w:name="DefaultOcxName8" w:shapeid="_x0000_i1033"/>
-              </w:object>
-            </w:r>
-          </w:p>
-          <w:p>
-            <w:pPr>
-              <w:spacing w:before="30" w:after="150" w:line="384" w:lineRule="atLeast"/>
-              <w:ind w:left="150" w:right="180"/>
+            </w:pPr>
+            <w:r>
               <w:rPr>
                 <w:rFonts w:ascii="Calibri" w:hAnsi="Calibri" w:cs="Calibri"/>
                 <w:color w:val="696969"/>
                 <w:lang w:val="uk-UA" w:eastAsia="uk-UA"/>
               </w:rPr>
-            </w:pPr>
-            <w:r>
-              <w:rPr>
-                <w:rFonts w:ascii="Calibri" w:hAnsi="Calibri" w:cs="Calibri"/>
-                <w:color w:val="696969"/>
-                <w:lang w:val="uk-UA" w:eastAsia="uk-UA"/>
-              </w:rPr>
-              <w:object w:dxaOrig="0" w:dyaOrig="0">
-                <v:shape id="_x0000_i1034" type="#_x0000_t75" style="width:36.75pt;height:22.5pt" o:ole="">
+              <w:object w:dxaOrig="225" w:dyaOrig="225">
+                <v:shape id="_x0000_i1103" type="#_x0000_t75" style="width:36.75pt;height:22.5pt" o:ole="">
                   <v:imagedata r:id="rId32" o:title=""/>
                 </v:shape>
-                <w:control r:id="rId33" w:name="DefaultOcxName9" w:shapeid="_x0000_i1034"/>
+                <w:control r:id="rId33" w:name="DefaultOcxName9" w:shapeid="_x0000_i1103"/>
               </w:object>
             </w:r>
           </w:p>
@@ -4455,98 +4448,38 @@
               <w:lastRenderedPageBreak/>
               <w:t xml:space="preserve">Некорректное </w:t>
             </w:r>
-            <w:proofErr w:type="spellStart"/>
             <w:r>
               <w:rPr>
                 <w:rFonts w:ascii="Calibri" w:hAnsi="Calibri" w:cs="Calibri"/>
                 <w:lang w:val="uk-UA"/>
               </w:rPr>
-              <w:t>название</w:t>
-            </w:r>
-            <w:proofErr w:type="spellEnd"/>
+              <w:t>название проекта,</w:t>
+            </w:r>
+            <w:r>
+              <w:rPr>
+                <w:rFonts w:ascii="Calibri" w:hAnsi="Calibri" w:cs="Calibri"/>
+              </w:rPr>
+              <w:t xml:space="preserve"> </w:t>
+            </w:r>
             <w:r>
               <w:rPr>
                 <w:rFonts w:ascii="Calibri" w:hAnsi="Calibri" w:cs="Calibri"/>
                 <w:lang w:val="uk-UA"/>
               </w:rPr>
-              <w:t xml:space="preserve"> </w:t>
-            </w:r>
-            <w:proofErr w:type="spellStart"/>
-            <w:r>
-              <w:rPr>
-                <w:rFonts w:ascii="Calibri" w:hAnsi="Calibri" w:cs="Calibri"/>
-                <w:lang w:val="uk-UA"/>
-              </w:rPr>
-              <w:t>проекта</w:t>
-            </w:r>
-            <w:proofErr w:type="spellEnd"/>
-            <w:r>
-              <w:rPr>
-                <w:rFonts w:ascii="Calibri" w:hAnsi="Calibri" w:cs="Calibri"/>
-                <w:lang w:val="uk-UA"/>
-              </w:rPr>
-              <w:t>,</w:t>
-            </w:r>
-            <w:r>
-              <w:rPr>
-                <w:rFonts w:ascii="Calibri" w:hAnsi="Calibri" w:cs="Calibri"/>
-              </w:rPr>
-              <w:t xml:space="preserve"> </w:t>
-            </w:r>
-            <w:r>
-              <w:rPr>
-                <w:rFonts w:ascii="Calibri" w:hAnsi="Calibri" w:cs="Calibri"/>
-                <w:lang w:val="uk-UA"/>
-              </w:rPr>
               <w:t xml:space="preserve">введені </w:t>
             </w:r>
             <w:r>
               <w:rPr>
                 <w:rFonts w:ascii="Calibri" w:hAnsi="Calibri" w:cs="Calibri"/>
               </w:rPr>
-              <w:t xml:space="preserve">ошибочные данные в строки </w:t>
-            </w:r>
-            <w:proofErr w:type="spellStart"/>
-            <w:r>
-              <w:rPr>
-                <w:rFonts w:ascii="Calibri" w:hAnsi="Calibri" w:cs="Calibri"/>
-              </w:rPr>
-              <w:t>TotalCost</w:t>
-            </w:r>
-            <w:proofErr w:type="spellEnd"/>
-            <w:r>
-              <w:rPr>
-                <w:rFonts w:ascii="Calibri" w:hAnsi="Calibri" w:cs="Calibri"/>
-              </w:rPr>
-              <w:t xml:space="preserve">, </w:t>
-            </w:r>
-            <w:proofErr w:type="spellStart"/>
-            <w:r>
-              <w:rPr>
-                <w:rFonts w:ascii="Calibri" w:hAnsi="Calibri" w:cs="Calibri"/>
-              </w:rPr>
-              <w:t>PriceDiscount</w:t>
-            </w:r>
-            <w:proofErr w:type="spellEnd"/>
-            <w:r>
-              <w:rPr>
-                <w:rFonts w:ascii="Calibri" w:hAnsi="Calibri" w:cs="Calibri"/>
-              </w:rPr>
-              <w:t xml:space="preserve">, </w:t>
-            </w:r>
-            <w:proofErr w:type="spellStart"/>
-            <w:r>
-              <w:rPr>
-                <w:rFonts w:ascii="Calibri" w:hAnsi="Calibri" w:cs="Calibri"/>
-              </w:rPr>
-              <w:t>Progress</w:t>
-            </w:r>
-            <w:proofErr w:type="spellEnd"/>
-            <w:r>
-              <w:rPr>
-                <w:rFonts w:ascii="Calibri" w:hAnsi="Calibri" w:cs="Calibri"/>
-              </w:rPr>
-              <w:t>, не правильный формат даты</w:t>
+              <w:t xml:space="preserve">ошибочные данные в строки TotalCost, PriceDiscount, </w:t>
+            </w:r>
+            <w:r>
+              <w:rPr>
+                <w:rFonts w:ascii="Calibri" w:hAnsi="Calibri" w:cs="Calibri"/>
+              </w:rPr>
+              <w:lastRenderedPageBreak/>
+              <w:t>Progress, не правильный формат даты</w:t>
             </w:r>
             <w:r>
               <w:rPr>
@@ -4869,7 +4802,14 @@
               <w:rPr>
                 <w:rFonts w:ascii="Calibri" w:hAnsi="Calibri" w:cs="Calibri"/>
               </w:rPr>
-              <w:t>Проверка создания учетных записей</w:t>
+              <w:t xml:space="preserve">Проверка создания учетных </w:t>
+            </w:r>
+            <w:r>
+              <w:rPr>
+                <w:rFonts w:ascii="Calibri" w:hAnsi="Calibri" w:cs="Calibri"/>
+              </w:rPr>
+              <w:lastRenderedPageBreak/>
+              <w:t>записей</w:t>
             </w:r>
           </w:p>
         </w:tc>
@@ -4893,49 +4833,32 @@
                 <w:color w:val="696969"/>
               </w:rPr>
             </w:pPr>
-            <w:proofErr w:type="spellStart"/>
             <w:r>
               <w:rPr>
                 <w:rFonts w:ascii="Calibri" w:hAnsi="Calibri" w:cs="Calibri"/>
                 <w:color w:val="696969"/>
               </w:rPr>
-              <w:t>User</w:t>
-            </w:r>
-            <w:proofErr w:type="spellEnd"/>
-            <w:r>
+              <w:t>User name</w:t>
+            </w:r>
+          </w:p>
+          <w:p>
+            <w:pPr>
               <w:rPr>
                 <w:rFonts w:ascii="Calibri" w:hAnsi="Calibri" w:cs="Calibri"/>
                 <w:color w:val="696969"/>
               </w:rPr>
-              <w:t xml:space="preserve"> </w:t>
-            </w:r>
-            <w:proofErr w:type="spellStart"/>
+            </w:pPr>
             <w:r>
               <w:rPr>
                 <w:rFonts w:ascii="Calibri" w:hAnsi="Calibri" w:cs="Calibri"/>
                 <w:color w:val="696969"/>
               </w:rPr>
-              <w:t>name</w:t>
-            </w:r>
-            <w:proofErr w:type="spellEnd"/>
-          </w:p>
-          <w:p>
-            <w:pPr>
-              <w:rPr>
-                <w:rFonts w:ascii="Calibri" w:hAnsi="Calibri" w:cs="Calibri"/>
-                <w:color w:val="696969"/>
-              </w:rPr>
-            </w:pPr>
-            <w:r>
-              <w:rPr>
-                <w:rFonts w:ascii="Calibri" w:hAnsi="Calibri" w:cs="Calibri"/>
-                <w:color w:val="696969"/>
-              </w:rPr>
-              <w:object w:dxaOrig="0" w:dyaOrig="0">
-                <v:shape id="_x0000_i1035" type="#_x0000_t75" style="width:49.5pt;height:18pt" o:ole="">
+              <w:lastRenderedPageBreak/>
+              <w:object w:dxaOrig="225" w:dyaOrig="225">
+                <v:shape id="_x0000_i1107" type="#_x0000_t75" style="width:49.5pt;height:18pt" o:ole="">
                   <v:imagedata r:id="rId36" o:title=""/>
                 </v:shape>
-                <w:control r:id="rId37" w:name="DefaultOcxName10" w:shapeid="_x0000_i1035"/>
+                <w:control r:id="rId37" w:name="DefaultOcxName10" w:shapeid="_x0000_i1107"/>
               </w:object>
             </w:r>
           </w:p>
@@ -4946,49 +4869,31 @@
                 <w:color w:val="696969"/>
               </w:rPr>
             </w:pPr>
-            <w:proofErr w:type="spellStart"/>
             <w:r>
               <w:rPr>
                 <w:rFonts w:ascii="Calibri" w:hAnsi="Calibri" w:cs="Calibri"/>
                 <w:color w:val="696969"/>
               </w:rPr>
-              <w:t>Email</w:t>
-            </w:r>
-            <w:proofErr w:type="spellEnd"/>
-            <w:r>
+              <w:t>Email address</w:t>
+            </w:r>
+          </w:p>
+          <w:p>
+            <w:pPr>
               <w:rPr>
                 <w:rFonts w:ascii="Calibri" w:hAnsi="Calibri" w:cs="Calibri"/>
                 <w:color w:val="696969"/>
               </w:rPr>
-              <w:t xml:space="preserve"> </w:t>
-            </w:r>
-            <w:proofErr w:type="spellStart"/>
+            </w:pPr>
             <w:r>
               <w:rPr>
                 <w:rFonts w:ascii="Calibri" w:hAnsi="Calibri" w:cs="Calibri"/>
                 <w:color w:val="696969"/>
               </w:rPr>
-              <w:t>address</w:t>
-            </w:r>
-            <w:proofErr w:type="spellEnd"/>
-          </w:p>
-          <w:p>
-            <w:pPr>
-              <w:rPr>
-                <w:rFonts w:ascii="Calibri" w:hAnsi="Calibri" w:cs="Calibri"/>
-                <w:color w:val="696969"/>
-              </w:rPr>
-            </w:pPr>
-            <w:r>
-              <w:rPr>
-                <w:rFonts w:ascii="Calibri" w:hAnsi="Calibri" w:cs="Calibri"/>
-                <w:color w:val="696969"/>
-              </w:rPr>
-              <w:object w:dxaOrig="0" w:dyaOrig="0">
-                <v:shape id="_x0000_i1036" type="#_x0000_t75" style="width:49.5pt;height:18pt" o:ole="">
+              <w:object w:dxaOrig="225" w:dyaOrig="225">
+                <v:shape id="_x0000_i1111" type="#_x0000_t75" style="width:49.5pt;height:18pt" o:ole="">
                   <v:imagedata r:id="rId38" o:title=""/>
                 </v:shape>
-                <w:control r:id="rId39" w:name="DefaultOcxName11" w:shapeid="_x0000_i1036"/>
+                <w:control r:id="rId39" w:name="DefaultOcxName11" w:shapeid="_x0000_i1111"/>
               </w:object>
             </w:r>
           </w:p>
@@ -4999,7 +4904,6 @@
                 <w:color w:val="696969"/>
               </w:rPr>
             </w:pPr>
-            <w:proofErr w:type="spellStart"/>
             <w:r>
               <w:rPr>
                 <w:rFonts w:ascii="Calibri" w:hAnsi="Calibri" w:cs="Calibri"/>
@@ -5007,7 +4911,6 @@
               </w:rPr>
               <w:t>Role</w:t>
             </w:r>
-            <w:proofErr w:type="spellEnd"/>
           </w:p>
           <w:p>
             <w:pPr>
@@ -5029,11 +4932,11 @@
                 <w:rFonts w:ascii="Calibri" w:hAnsi="Calibri" w:cs="Calibri"/>
                 <w:color w:val="696969"/>
               </w:rPr>
-              <w:object w:dxaOrig="0" w:dyaOrig="0">
-                <v:shape id="_x0000_i1037" type="#_x0000_t75" style="width:79.5pt;height:18pt" o:ole="">
+              <w:object w:dxaOrig="225" w:dyaOrig="225">
+                <v:shape id="_x0000_i1114" type="#_x0000_t75" style="width:79.5pt;height:18pt" o:ole="">
                   <v:imagedata r:id="rId40" o:title=""/>
                 </v:shape>
-                <w:control r:id="rId41" w:name="DefaultOcxName21" w:shapeid="_x0000_i1037"/>
+                <w:control r:id="rId41" w:name="DefaultOcxName21" w:shapeid="_x0000_i1114"/>
               </w:object>
             </w:r>
           </w:p>
@@ -5044,7 +4947,6 @@
                 <w:color w:val="696969"/>
               </w:rPr>
             </w:pPr>
-            <w:proofErr w:type="spellStart"/>
             <w:r>
               <w:rPr>
                 <w:rFonts w:ascii="Calibri" w:hAnsi="Calibri" w:cs="Calibri"/>
@@ -5052,7 +4954,6 @@
               </w:rPr>
               <w:t>Password</w:t>
             </w:r>
-            <w:proofErr w:type="spellEnd"/>
           </w:p>
           <w:p>
             <w:pPr>
@@ -5066,11 +4967,11 @@
                 <w:rFonts w:ascii="Calibri" w:hAnsi="Calibri" w:cs="Calibri"/>
                 <w:color w:val="696969"/>
               </w:rPr>
-              <w:object w:dxaOrig="0" w:dyaOrig="0">
-                <v:shape id="_x0000_i1038" type="#_x0000_t75" style="width:49.5pt;height:18pt" o:ole="">
+              <w:object w:dxaOrig="225" w:dyaOrig="225">
+                <v:shape id="_x0000_i1118" type="#_x0000_t75" style="width:49.5pt;height:18pt" o:ole="">
                   <v:imagedata r:id="rId42" o:title=""/>
                 </v:shape>
-                <w:control r:id="rId43" w:name="DefaultOcxName31" w:shapeid="_x0000_i1038"/>
+                <w:control r:id="rId43" w:name="DefaultOcxName31" w:shapeid="_x0000_i1118"/>
               </w:object>
             </w:r>
           </w:p>
@@ -5081,49 +4982,31 @@
                 <w:color w:val="696969"/>
               </w:rPr>
             </w:pPr>
-            <w:proofErr w:type="spellStart"/>
             <w:r>
               <w:rPr>
                 <w:rFonts w:ascii="Calibri" w:hAnsi="Calibri" w:cs="Calibri"/>
                 <w:color w:val="696969"/>
               </w:rPr>
-              <w:t>Confirm</w:t>
-            </w:r>
-            <w:proofErr w:type="spellEnd"/>
-            <w:r>
+              <w:t>Confirm password</w:t>
+            </w:r>
+          </w:p>
+          <w:p>
+            <w:pPr>
               <w:rPr>
                 <w:rFonts w:ascii="Calibri" w:hAnsi="Calibri" w:cs="Calibri"/>
                 <w:color w:val="696969"/>
               </w:rPr>
-              <w:t xml:space="preserve"> </w:t>
-            </w:r>
-            <w:proofErr w:type="spellStart"/>
+            </w:pPr>
             <w:r>
               <w:rPr>
                 <w:rFonts w:ascii="Calibri" w:hAnsi="Calibri" w:cs="Calibri"/>
                 <w:color w:val="696969"/>
               </w:rPr>
-              <w:t>password</w:t>
-            </w:r>
-            <w:proofErr w:type="spellEnd"/>
-          </w:p>
-          <w:p>
-            <w:pPr>
-              <w:rPr>
-                <w:rFonts w:ascii="Calibri" w:hAnsi="Calibri" w:cs="Calibri"/>
-                <w:color w:val="696969"/>
-              </w:rPr>
-            </w:pPr>
-            <w:r>
-              <w:rPr>
-                <w:rFonts w:ascii="Calibri" w:hAnsi="Calibri" w:cs="Calibri"/>
-                <w:color w:val="696969"/>
-              </w:rPr>
-              <w:object w:dxaOrig="0" w:dyaOrig="0">
-                <v:shape id="_x0000_i1039" type="#_x0000_t75" style="width:49.5pt;height:18pt" o:ole="">
+              <w:object w:dxaOrig="225" w:dyaOrig="225">
+                <v:shape id="_x0000_i1122" type="#_x0000_t75" style="width:49.5pt;height:18pt" o:ole="">
                   <v:imagedata r:id="rId44" o:title=""/>
                 </v:shape>
-                <w:control r:id="rId45" w:name="DefaultOcxName41" w:shapeid="_x0000_i1039"/>
+                <w:control r:id="rId45" w:name="DefaultOcxName41" w:shapeid="_x0000_i1122"/>
               </w:object>
             </w:r>
           </w:p>
@@ -5142,11 +5025,11 @@
                 <w:rFonts w:ascii="Calibri" w:hAnsi="Calibri" w:cs="Calibri"/>
                 <w:color w:val="696969"/>
               </w:rPr>
-              <w:object w:dxaOrig="0" w:dyaOrig="0">
-                <v:shape id="_x0000_i1040" type="#_x0000_t75" style="width:42.75pt;height:22.5pt" o:ole="">
+              <w:object w:dxaOrig="225" w:dyaOrig="225">
+                <v:shape id="_x0000_i1125" type="#_x0000_t75" style="width:42.75pt;height:22.5pt" o:ole="">
                   <v:imagedata r:id="rId46" o:title=""/>
                 </v:shape>
-                <w:control r:id="rId47" w:name="DefaultOcxName51" w:shapeid="_x0000_i1040"/>
+                <w:control r:id="rId47" w:name="DefaultOcxName51" w:shapeid="_x0000_i1125"/>
               </w:object>
             </w:r>
           </w:p>
@@ -5177,6 +5060,7 @@
                 <w:rFonts w:ascii="Calibri" w:hAnsi="Calibri" w:cs="Calibri"/>
                 <w:i/>
               </w:rPr>
+              <w:lastRenderedPageBreak/>
               <w:t>Тело сообщения:</w:t>
             </w:r>
           </w:p>
@@ -5192,7 +5076,15 @@
                 <w:rFonts w:ascii="Calibri" w:hAnsi="Calibri" w:cs="Calibri"/>
                 <w:i/>
               </w:rPr>
-              <w:t>Пароли не совпадают</w:t>
+              <w:t xml:space="preserve">Пароли не </w:t>
+            </w:r>
+            <w:r>
+              <w:rPr>
+                <w:rFonts w:ascii="Calibri" w:hAnsi="Calibri" w:cs="Calibri"/>
+                <w:i/>
+              </w:rPr>
+              <w:lastRenderedPageBreak/>
+              <w:t>совпадают</w:t>
             </w:r>
           </w:p>
         </w:tc>
@@ -5221,6 +5113,7 @@
                 <w:b/>
                 <w:sz w:val="24"/>
               </w:rPr>
+              <w:lastRenderedPageBreak/>
               <w:t>А.6.</w:t>
             </w:r>
             <w:r>
@@ -5254,7 +5147,6 @@
                 <w:szCs w:val="18"/>
               </w:rPr>
             </w:pPr>
-            <w:proofErr w:type="spellStart"/>
             <w:r>
               <w:rPr>
                 <w:rFonts w:ascii="Verdana" w:hAnsi="Verdana"/>
@@ -5264,7 +5156,6 @@
               </w:rPr>
               <w:t>Role</w:t>
             </w:r>
-            <w:proofErr w:type="spellEnd"/>
           </w:p>
           <w:p>
             <w:pPr>
@@ -5292,11 +5183,11 @@
                 <w:sz w:val="18"/>
                 <w:szCs w:val="18"/>
               </w:rPr>
-              <w:object w:dxaOrig="0" w:dyaOrig="0">
-                <v:shape id="_x0000_i1041" type="#_x0000_t75" style="width:79.5pt;height:18pt" o:ole="">
+              <w:object w:dxaOrig="225" w:dyaOrig="225">
+                <v:shape id="_x0000_i1128" type="#_x0000_t75" style="width:79.5pt;height:18pt" o:ole="">
                   <v:imagedata r:id="rId48" o:title=""/>
                 </v:shape>
-                <w:control r:id="rId49" w:name="DefaultOcxName13" w:shapeid="_x0000_i1041"/>
+                <w:control r:id="rId49" w:name="DefaultOcxName13" w:shapeid="_x0000_i1128"/>
               </w:object>
             </w:r>
           </w:p>
@@ -5309,7 +5200,6 @@
                 <w:szCs w:val="18"/>
               </w:rPr>
             </w:pPr>
-            <w:proofErr w:type="spellStart"/>
             <w:r>
               <w:rPr>
                 <w:rFonts w:ascii="Verdana" w:hAnsi="Verdana"/>
@@ -5319,7 +5209,6 @@
               </w:rPr>
               <w:t>UserState</w:t>
             </w:r>
-            <w:proofErr w:type="spellEnd"/>
           </w:p>
           <w:p>
             <w:pPr>
@@ -5338,7 +5227,6 @@
                 <w:sz w:val="18"/>
                 <w:szCs w:val="18"/>
               </w:rPr>
-              <w:lastRenderedPageBreak/>
               <w:t>    </w:t>
             </w:r>
             <w:r>
@@ -5348,11 +5236,11 @@
                 <w:sz w:val="18"/>
                 <w:szCs w:val="18"/>
               </w:rPr>
-              <w:object w:dxaOrig="0" w:dyaOrig="0">
-                <v:shape id="_x0000_i1042" type="#_x0000_t75" style="width:79.5pt;height:18pt" o:ole="">
+              <w:object w:dxaOrig="225" w:dyaOrig="225">
+                <v:shape id="_x0000_i1131" type="#_x0000_t75" style="width:79.5pt;height:18pt" o:ole="">
                   <v:imagedata r:id="rId50" o:title=""/>
                 </v:shape>
-                <w:control r:id="rId51" w:name="DefaultOcxName12" w:shapeid="_x0000_i1042"/>
+                <w:control r:id="rId51" w:name="DefaultOcxName12" w:shapeid="_x0000_i1131"/>
               </w:object>
             </w:r>
           </w:p>
@@ -5375,11 +5263,11 @@
                 <w:sz w:val="18"/>
                 <w:szCs w:val="18"/>
               </w:rPr>
-              <w:object w:dxaOrig="0" w:dyaOrig="0">
-                <v:shape id="_x0000_i1043" type="#_x0000_t75" style="width:31.5pt;height:22.5pt" o:ole="">
+              <w:object w:dxaOrig="225" w:dyaOrig="225">
+                <v:shape id="_x0000_i1134" type="#_x0000_t75" style="width:31.5pt;height:22.5pt" o:ole="">
                   <v:imagedata r:id="rId52" o:title=""/>
                 </v:shape>
-                <w:control r:id="rId53" w:name="DefaultOcxName22" w:shapeid="_x0000_i1043"/>
+                <w:control r:id="rId53" w:name="DefaultOcxName22" w:shapeid="_x0000_i1134"/>
               </w:object>
             </w:r>
           </w:p>
@@ -5409,7 +5297,6 @@
                 <w:rFonts w:ascii="Calibri" w:hAnsi="Calibri" w:cs="Calibri"/>
                 <w:i/>
               </w:rPr>
-              <w:lastRenderedPageBreak/>
               <w:t>Тело сообщения:</w:t>
             </w:r>
           </w:p>
@@ -5462,7 +5349,6 @@
                 <w:b/>
                 <w:sz w:val="24"/>
               </w:rPr>
-              <w:lastRenderedPageBreak/>
               <w:t>А.7</w:t>
             </w:r>
             <w:r>
@@ -5515,7 +5401,6 @@
                 <w:szCs w:val="18"/>
               </w:rPr>
             </w:pPr>
-            <w:proofErr w:type="spellStart"/>
             <w:r>
               <w:rPr>
                 <w:rFonts w:ascii="Verdana" w:hAnsi="Verdana"/>
@@ -5525,7 +5410,6 @@
               </w:rPr>
               <w:t>Add</w:t>
             </w:r>
-            <w:proofErr w:type="spellEnd"/>
           </w:p>
           <w:p>
             <w:pPr>
@@ -5553,11 +5437,11 @@
                 <w:sz w:val="18"/>
                 <w:szCs w:val="18"/>
               </w:rPr>
-              <w:object w:dxaOrig="0" w:dyaOrig="0">
-                <v:shape id="_x0000_i1044" type="#_x0000_t75" style="width:84pt;height:18pt" o:ole="">
+              <w:object w:dxaOrig="225" w:dyaOrig="225">
+                <v:shape id="_x0000_i1137" type="#_x0000_t75" style="width:84pt;height:18pt" o:ole="">
                   <v:imagedata r:id="rId54" o:title=""/>
                 </v:shape>
-                <w:control r:id="rId55" w:name="DefaultOcxName15" w:shapeid="_x0000_i1044"/>
+                <w:control r:id="rId55" w:name="DefaultOcxName15" w:shapeid="_x0000_i1137"/>
               </w:object>
             </w:r>
           </w:p>
@@ -5580,11 +5464,11 @@
                 <w:sz w:val="18"/>
                 <w:szCs w:val="18"/>
               </w:rPr>
-              <w:object w:dxaOrig="0" w:dyaOrig="0">
-                <v:shape id="_x0000_i1045" type="#_x0000_t75" style="width:27.75pt;height:22.5pt" o:ole="">
+              <w:object w:dxaOrig="225" w:dyaOrig="225">
+                <v:shape id="_x0000_i1140" type="#_x0000_t75" style="width:27.75pt;height:22.5pt" o:ole="">
                   <v:imagedata r:id="rId56" o:title=""/>
                 </v:shape>
-                <w:control r:id="rId57" w:name="DefaultOcxName14" w:shapeid="_x0000_i1045"/>
+                <w:control r:id="rId57" w:name="DefaultOcxName14" w:shapeid="_x0000_i1140"/>
               </w:object>
             </w:r>
           </w:p>
@@ -5624,7 +5508,6 @@
                 <w:i/>
               </w:rPr>
             </w:pPr>
-            <w:proofErr w:type="spellStart"/>
             <w:r>
               <w:rPr>
                 <w:rFonts w:ascii="Calibri" w:hAnsi="Calibri" w:cs="Calibri"/>
@@ -5638,54 +5521,29 @@
                 <w:i/>
                 <w:lang w:val="uk-UA"/>
               </w:rPr>
-              <w:t>ерите</w:t>
-            </w:r>
-            <w:proofErr w:type="spellEnd"/>
+              <w:t xml:space="preserve">ерите </w:t>
+            </w:r>
             <w:r>
               <w:rPr>
                 <w:rFonts w:ascii="Calibri" w:hAnsi="Calibri" w:cs="Calibri"/>
                 <w:i/>
-                <w:lang w:val="uk-UA"/>
-              </w:rPr>
-              <w:t xml:space="preserve"> </w:t>
-            </w:r>
-            <w:r>
+              </w:rPr>
+              <w:t>только программиста.*</w:t>
+            </w:r>
+          </w:p>
+          <w:p>
+            <w:pPr>
               <w:rPr>
                 <w:rFonts w:ascii="Calibri" w:hAnsi="Calibri" w:cs="Calibri"/>
                 <w:i/>
               </w:rPr>
-              <w:t>только программиста.*</w:t>
-            </w:r>
-          </w:p>
-          <w:p>
-            <w:pPr>
+            </w:pPr>
+            <w:r>
               <w:rPr>
                 <w:rFonts w:ascii="Calibri" w:hAnsi="Calibri" w:cs="Calibri"/>
                 <w:i/>
               </w:rPr>
-            </w:pPr>
-            <w:r>
-              <w:rPr>
-                <w:rFonts w:ascii="Calibri" w:hAnsi="Calibri" w:cs="Calibri"/>
-                <w:i/>
-              </w:rPr>
-              <w:t xml:space="preserve">*недопущение системой </w:t>
-            </w:r>
-            <w:proofErr w:type="spellStart"/>
-            <w:r>
-              <w:rPr>
-                <w:rFonts w:ascii="Calibri" w:hAnsi="Calibri" w:cs="Calibri"/>
-                <w:i/>
-              </w:rPr>
-              <w:t>выбраь</w:t>
-            </w:r>
-            <w:proofErr w:type="spellEnd"/>
-            <w:r>
-              <w:rPr>
-                <w:rFonts w:ascii="Calibri" w:hAnsi="Calibri" w:cs="Calibri"/>
-                <w:i/>
-              </w:rPr>
-              <w:t xml:space="preserve"> другого пользователя</w:t>
+              <w:t>*недопущение системой выбраь другого пользователя</w:t>
             </w:r>
           </w:p>
         </w:tc>
@@ -5737,7 +5595,15 @@
                 <w:rFonts w:ascii="Calibri" w:hAnsi="Calibri" w:cs="Calibri"/>
                 <w:sz w:val="24"/>
               </w:rPr>
-              <w:t>Удаление члена из команды выполнения проекта</w:t>
+              <w:t xml:space="preserve">Удаление члена из </w:t>
+            </w:r>
+            <w:r>
+              <w:rPr>
+                <w:rFonts w:ascii="Calibri" w:hAnsi="Calibri" w:cs="Calibri"/>
+                <w:sz w:val="24"/>
+              </w:rPr>
+              <w:lastRenderedPageBreak/>
+              <w:t>команды выполнения проекта</w:t>
             </w:r>
           </w:p>
           <w:p>
@@ -5770,7 +5636,6 @@
                 <w:lang w:val="uk-UA" w:eastAsia="uk-UA"/>
               </w:rPr>
             </w:pPr>
-            <w:proofErr w:type="spellStart"/>
             <w:r>
               <w:rPr>
                 <w:rFonts w:ascii="Verdana" w:hAnsi="Verdana"/>
@@ -5779,9 +5644,21 @@
                 <w:szCs w:val="18"/>
                 <w:lang w:val="uk-UA" w:eastAsia="uk-UA"/>
               </w:rPr>
-              <w:t>Are</w:t>
-            </w:r>
-            <w:proofErr w:type="spellEnd"/>
+              <w:lastRenderedPageBreak/>
+              <w:t>Are you sure to remove </w:t>
+            </w:r>
+            <w:r>
+              <w:rPr>
+                <w:rFonts w:ascii="Verdana" w:hAnsi="Verdana"/>
+                <w:b/>
+                <w:bCs/>
+                <w:color w:val="696969"/>
+                <w:sz w:val="18"/>
+                <w:szCs w:val="18"/>
+                <w:lang w:val="uk-UA" w:eastAsia="uk-UA"/>
+              </w:rPr>
+              <w:t>Programmer</w:t>
+            </w:r>
             <w:r>
               <w:rPr>
                 <w:rFonts w:ascii="Verdana" w:hAnsi="Verdana"/>
@@ -5790,9 +5667,33 @@
                 <w:szCs w:val="18"/>
                 <w:lang w:val="uk-UA" w:eastAsia="uk-UA"/>
               </w:rPr>
-              <w:t xml:space="preserve"> </w:t>
-            </w:r>
-            <w:proofErr w:type="spellStart"/>
+              <w:t> from </w:t>
+            </w:r>
+            <w:r>
+              <w:rPr>
+                <w:rFonts w:ascii="Verdana" w:hAnsi="Verdana"/>
+                <w:b/>
+                <w:bCs/>
+                <w:color w:val="696969"/>
+                <w:sz w:val="18"/>
+                <w:szCs w:val="18"/>
+                <w:lang w:val="uk-UA" w:eastAsia="uk-UA"/>
+              </w:rPr>
+              <w:t>"12у312</w:t>
+            </w:r>
+            <w:r>
+              <w:rPr>
+                <w:rFonts w:ascii="Verdana" w:hAnsi="Verdana"/>
+                <w:b/>
+                <w:bCs/>
+                <w:color w:val="696969"/>
+                <w:sz w:val="18"/>
+                <w:szCs w:val="18"/>
+                <w:lang w:val="uk-UA" w:eastAsia="uk-UA"/>
+              </w:rPr>
+              <w:lastRenderedPageBreak/>
+              <w:t>3"</w:t>
+            </w:r>
             <w:r>
               <w:rPr>
                 <w:rFonts w:ascii="Verdana" w:hAnsi="Verdana"/>
@@ -5801,9 +5702,41 @@
                 <w:szCs w:val="18"/>
                 <w:lang w:val="uk-UA" w:eastAsia="uk-UA"/>
               </w:rPr>
-              <w:t>you</w:t>
-            </w:r>
-            <w:proofErr w:type="spellEnd"/>
+              <w:t>'s team?</w:t>
+            </w:r>
+          </w:p>
+          <w:p>
+            <w:pPr>
+              <w:pBdr>
+                <w:bottom w:val="single" w:sz="6" w:space="1" w:color="auto"/>
+              </w:pBdr>
+              <w:jc w:val="center"/>
+              <w:rPr>
+                <w:rFonts w:ascii="Arial" w:hAnsi="Arial" w:cs="Arial"/>
+                <w:vanish/>
+                <w:sz w:val="16"/>
+                <w:szCs w:val="16"/>
+                <w:lang w:val="uk-UA" w:eastAsia="uk-UA"/>
+              </w:rPr>
+            </w:pPr>
+            <w:r>
+              <w:rPr>
+                <w:rFonts w:ascii="Arial" w:hAnsi="Arial" w:cs="Arial"/>
+                <w:vanish/>
+                <w:sz w:val="16"/>
+                <w:szCs w:val="16"/>
+                <w:lang w:val="uk-UA" w:eastAsia="uk-UA"/>
+              </w:rPr>
+              <w:t>Начало формы</w:t>
+            </w:r>
+          </w:p>
+          <w:p>
+            <w:pPr>
+              <w:spacing w:before="100" w:beforeAutospacing="1" w:after="300" w:line="384" w:lineRule="atLeast"/>
+              <w:rPr>
+                <w:lang w:val="uk-UA" w:eastAsia="uk-UA"/>
+              </w:rPr>
+            </w:pPr>
             <w:r>
               <w:rPr>
                 <w:rFonts w:ascii="Verdana" w:hAnsi="Verdana"/>
@@ -5812,147 +5745,18 @@
                 <w:szCs w:val="18"/>
                 <w:lang w:val="uk-UA" w:eastAsia="uk-UA"/>
               </w:rPr>
-              <w:t xml:space="preserve"> </w:t>
-            </w:r>
-            <w:proofErr w:type="spellStart"/>
-            <w:r>
-              <w:rPr>
-                <w:rFonts w:ascii="Verdana" w:hAnsi="Verdana"/>
-                <w:color w:val="696969"/>
-                <w:sz w:val="18"/>
-                <w:szCs w:val="18"/>
-                <w:lang w:val="uk-UA" w:eastAsia="uk-UA"/>
-              </w:rPr>
-              <w:t>sure</w:t>
-            </w:r>
-            <w:proofErr w:type="spellEnd"/>
-            <w:r>
-              <w:rPr>
-                <w:rFonts w:ascii="Verdana" w:hAnsi="Verdana"/>
-                <w:color w:val="696969"/>
-                <w:sz w:val="18"/>
-                <w:szCs w:val="18"/>
-                <w:lang w:val="uk-UA" w:eastAsia="uk-UA"/>
-              </w:rPr>
-              <w:t xml:space="preserve"> </w:t>
-            </w:r>
-            <w:proofErr w:type="spellStart"/>
-            <w:r>
-              <w:rPr>
-                <w:rFonts w:ascii="Verdana" w:hAnsi="Verdana"/>
-                <w:color w:val="696969"/>
-                <w:sz w:val="18"/>
-                <w:szCs w:val="18"/>
-                <w:lang w:val="uk-UA" w:eastAsia="uk-UA"/>
-              </w:rPr>
-              <w:t>to</w:t>
-            </w:r>
-            <w:proofErr w:type="spellEnd"/>
-            <w:r>
-              <w:rPr>
-                <w:rFonts w:ascii="Verdana" w:hAnsi="Verdana"/>
-                <w:color w:val="696969"/>
-                <w:sz w:val="18"/>
-                <w:szCs w:val="18"/>
-                <w:lang w:val="uk-UA" w:eastAsia="uk-UA"/>
-              </w:rPr>
-              <w:t xml:space="preserve"> </w:t>
-            </w:r>
-            <w:proofErr w:type="spellStart"/>
-            <w:r>
-              <w:rPr>
-                <w:rFonts w:ascii="Verdana" w:hAnsi="Verdana"/>
-                <w:color w:val="696969"/>
-                <w:sz w:val="18"/>
-                <w:szCs w:val="18"/>
-                <w:lang w:val="uk-UA" w:eastAsia="uk-UA"/>
-              </w:rPr>
-              <w:t>remove </w:t>
-            </w:r>
-            <w:r>
-              <w:rPr>
-                <w:rFonts w:ascii="Verdana" w:hAnsi="Verdana"/>
-                <w:b/>
-                <w:bCs/>
-                <w:color w:val="696969"/>
-                <w:sz w:val="18"/>
-                <w:szCs w:val="18"/>
-                <w:lang w:val="uk-UA" w:eastAsia="uk-UA"/>
-              </w:rPr>
-              <w:t>Programm</w:t>
-            </w:r>
-            <w:proofErr w:type="spellEnd"/>
-            <w:r>
-              <w:rPr>
-                <w:rFonts w:ascii="Verdana" w:hAnsi="Verdana"/>
-                <w:b/>
-                <w:bCs/>
-                <w:color w:val="696969"/>
-                <w:sz w:val="18"/>
-                <w:szCs w:val="18"/>
-                <w:lang w:val="uk-UA" w:eastAsia="uk-UA"/>
-              </w:rPr>
-              <w:t>er</w:t>
-            </w:r>
-            <w:r>
-              <w:rPr>
-                <w:rFonts w:ascii="Verdana" w:hAnsi="Verdana"/>
-                <w:color w:val="696969"/>
-                <w:sz w:val="18"/>
-                <w:szCs w:val="18"/>
-                <w:lang w:val="uk-UA" w:eastAsia="uk-UA"/>
-              </w:rPr>
-              <w:t> from </w:t>
-            </w:r>
-            <w:r>
-              <w:rPr>
-                <w:rFonts w:ascii="Verdana" w:hAnsi="Verdana"/>
-                <w:b/>
-                <w:bCs/>
-                <w:color w:val="696969"/>
-                <w:sz w:val="18"/>
-                <w:szCs w:val="18"/>
-                <w:lang w:val="uk-UA" w:eastAsia="uk-UA"/>
-              </w:rPr>
-              <w:t>"12у3123"</w:t>
-            </w:r>
-            <w:r>
-              <w:rPr>
-                <w:rFonts w:ascii="Verdana" w:hAnsi="Verdana"/>
-                <w:color w:val="696969"/>
-                <w:sz w:val="18"/>
-                <w:szCs w:val="18"/>
-                <w:lang w:val="uk-UA" w:eastAsia="uk-UA"/>
-              </w:rPr>
-              <w:t xml:space="preserve">'s </w:t>
-            </w:r>
-            <w:proofErr w:type="spellStart"/>
-            <w:r>
-              <w:rPr>
-                <w:rFonts w:ascii="Verdana" w:hAnsi="Verdana"/>
-                <w:color w:val="696969"/>
-                <w:sz w:val="18"/>
-                <w:szCs w:val="18"/>
-                <w:lang w:val="uk-UA" w:eastAsia="uk-UA"/>
-              </w:rPr>
-              <w:t>team</w:t>
-            </w:r>
-            <w:proofErr w:type="spellEnd"/>
-            <w:r>
-              <w:rPr>
-                <w:rFonts w:ascii="Verdana" w:hAnsi="Verdana"/>
-                <w:color w:val="696969"/>
-                <w:sz w:val="18"/>
-                <w:szCs w:val="18"/>
-                <w:lang w:val="uk-UA" w:eastAsia="uk-UA"/>
-              </w:rPr>
-              <w:t>?</w:t>
+              <w:object w:dxaOrig="225" w:dyaOrig="225">
+                <v:shape id="_x0000_i1143" type="#_x0000_t75" style="width:42pt;height:22.5pt" o:ole="">
+                  <v:imagedata r:id="rId58" o:title=""/>
+                </v:shape>
+                <w:control r:id="rId59" w:name="DefaultOcxName16" w:shapeid="_x0000_i1143"/>
+              </w:object>
             </w:r>
           </w:p>
           <w:p>
             <w:pPr>
               <w:pBdr>
-                <w:bottom w:val="single" w:sz="6" w:space="1" w:color="auto"/>
+                <w:top w:val="single" w:sz="6" w:space="1" w:color="auto"/>
               </w:pBdr>
               <w:jc w:val="center"/>
               <w:rPr>
@@ -5971,64 +5775,16 @@
                 <w:szCs w:val="16"/>
                 <w:lang w:val="uk-UA" w:eastAsia="uk-UA"/>
               </w:rPr>
-              <w:t>Начало формы</w:t>
-            </w:r>
-          </w:p>
-          <w:p>
-            <w:pPr>
-              <w:spacing w:before="100" w:beforeAutospacing="1" w:after="300" w:line="384" w:lineRule="atLeast"/>
-              <w:rPr>
-                <w:lang w:val="uk-UA" w:eastAsia="uk-UA"/>
-              </w:rPr>
-            </w:pPr>
-            <w:r>
+              <w:t>Конец формы</w:t>
+            </w:r>
+          </w:p>
+          <w:p>
+            <w:pPr>
               <w:rPr>
                 <w:rFonts w:ascii="Verdana" w:hAnsi="Verdana"/>
                 <w:color w:val="696969"/>
                 <w:sz w:val="18"/>
                 <w:szCs w:val="18"/>
-                <w:lang w:val="uk-UA" w:eastAsia="uk-UA"/>
-              </w:rPr>
-              <w:object w:dxaOrig="0" w:dyaOrig="0">
-                <v:shape id="_x0000_i1046" type="#_x0000_t75" style="width:42pt;height:22.5pt" o:ole="">
-                  <v:imagedata r:id="rId58" o:title=""/>
-                </v:shape>
-                <w:control r:id="rId59" w:name="DefaultOcxName16" w:shapeid="_x0000_i1046"/>
-              </w:object>
-            </w:r>
-          </w:p>
-          <w:p>
-            <w:pPr>
-              <w:pBdr>
-                <w:top w:val="single" w:sz="6" w:space="1" w:color="auto"/>
-              </w:pBdr>
-              <w:jc w:val="center"/>
-              <w:rPr>
-                <w:rFonts w:ascii="Arial" w:hAnsi="Arial" w:cs="Arial"/>
-                <w:vanish/>
-                <w:sz w:val="16"/>
-                <w:szCs w:val="16"/>
-                <w:lang w:val="uk-UA" w:eastAsia="uk-UA"/>
-              </w:rPr>
-            </w:pPr>
-            <w:r>
-              <w:rPr>
-                <w:rFonts w:ascii="Arial" w:hAnsi="Arial" w:cs="Arial"/>
-                <w:vanish/>
-                <w:sz w:val="16"/>
-                <w:szCs w:val="16"/>
-                <w:lang w:val="uk-UA" w:eastAsia="uk-UA"/>
-              </w:rPr>
-              <w:t>Конец формы</w:t>
-            </w:r>
-          </w:p>
-          <w:p>
-            <w:pPr>
-              <w:rPr>
-                <w:rFonts w:ascii="Verdana" w:hAnsi="Verdana"/>
-                <w:color w:val="696969"/>
-                <w:sz w:val="18"/>
-                <w:szCs w:val="18"/>
               </w:rPr>
             </w:pPr>
           </w:p>
@@ -6050,6 +5806,7 @@
                 <w:rFonts w:ascii="Calibri" w:hAnsi="Calibri" w:cs="Calibri"/>
                 <w:i/>
               </w:rPr>
+              <w:lastRenderedPageBreak/>
               <w:t>Тело сообщения:</w:t>
             </w:r>
           </w:p>
@@ -6065,7 +5822,15 @@
                 <w:rFonts w:ascii="Calibri" w:hAnsi="Calibri" w:cs="Calibri"/>
                 <w:i/>
               </w:rPr>
-              <w:t>Невозможно удалить управляющего проектом</w:t>
+              <w:t xml:space="preserve">Невозможно </w:t>
+            </w:r>
+            <w:r>
+              <w:rPr>
+                <w:rFonts w:ascii="Calibri" w:hAnsi="Calibri" w:cs="Calibri"/>
+                <w:i/>
+              </w:rPr>
+              <w:lastRenderedPageBreak/>
+              <w:t>удалить управляющего проектом</w:t>
             </w:r>
           </w:p>
         </w:tc>
@@ -6581,13 +6346,8 @@
             <w:pPr>
               <w:jc w:val="both"/>
             </w:pPr>
-            <w:proofErr w:type="gramStart"/>
-            <w:r>
-              <w:t>ПО</w:t>
-            </w:r>
-            <w:proofErr w:type="gramEnd"/>
-            <w:r>
-              <w:t xml:space="preserve"> закрылось без ошибок.</w:t>
+            <w:r>
+              <w:t>ПО закрылось без ошибок.</w:t>
             </w:r>
           </w:p>
         </w:tc>
@@ -6626,6 +6386,7 @@
         <w:jc w:val="right"/>
       </w:pPr>
       <w:r>
+        <w:lastRenderedPageBreak/>
         <w:t>Проверка авторизации пользователя</w:t>
       </w:r>
     </w:p>
@@ -6985,15 +6746,7 @@
           </w:tcPr>
           <w:p>
             <w:r>
-              <w:t xml:space="preserve">Срабатывание </w:t>
-            </w:r>
-            <w:proofErr w:type="spellStart"/>
-            <w:r>
-              <w:t>валидатора</w:t>
-            </w:r>
-            <w:proofErr w:type="spellEnd"/>
-            <w:r>
-              <w:t xml:space="preserve">, фокус не передался, ожидается сообщение о том, что данные поля не должны быть пустыми. </w:t>
+              <w:t xml:space="preserve">Срабатывание валидатора, фокус не передался, ожидается сообщение о том, что данные поля не должны быть пустыми. </w:t>
             </w:r>
           </w:p>
         </w:tc>
@@ -7060,13 +6813,8 @@
             <w:shd w:val="clear" w:color="auto" w:fill="auto"/>
           </w:tcPr>
           <w:p>
-            <w:proofErr w:type="gramStart"/>
-            <w:r>
-              <w:t>ПО</w:t>
-            </w:r>
-            <w:proofErr w:type="gramEnd"/>
-            <w:r>
-              <w:t xml:space="preserve"> закрылось без ошибок.</w:t>
+            <w:r>
+              <w:t>ПО закрылось без ошибок.</w:t>
             </w:r>
           </w:p>
         </w:tc>
@@ -7116,7 +6864,6 @@
         <w:jc w:val="right"/>
       </w:pPr>
       <w:r>
-        <w:lastRenderedPageBreak/>
         <w:t xml:space="preserve">Таблица 4 – Позитивный тестовый случай для теста </w:t>
       </w:r>
     </w:p>
@@ -7492,15 +7239,7 @@
           </w:tcPr>
           <w:p>
             <w:r>
-              <w:t xml:space="preserve">Все заголовки были </w:t>
-            </w:r>
-            <w:proofErr w:type="gramStart"/>
-            <w:r>
-              <w:t>определены</w:t>
-            </w:r>
-            <w:proofErr w:type="gramEnd"/>
-            <w:r>
-              <w:t xml:space="preserve"> верно</w:t>
+              <w:t>Все заголовки были определены верно</w:t>
             </w:r>
           </w:p>
         </w:tc>
@@ -7523,11 +7262,9 @@
             <w:r>
               <w:t>Нажмите кнопку «</w:t>
             </w:r>
-            <w:proofErr w:type="spellStart"/>
             <w:r>
               <w:t>Create</w:t>
             </w:r>
-            <w:proofErr w:type="spellEnd"/>
             <w:r>
               <w:t>»</w:t>
             </w:r>
@@ -7548,27 +7285,9 @@
             <w:r>
               <w:t>. Произошёл возврат на главную форму. На главной форме в поле «</w:t>
             </w:r>
-            <w:proofErr w:type="spellStart"/>
-            <w:r>
-              <w:t>All</w:t>
-            </w:r>
-            <w:proofErr w:type="spellEnd"/>
-            <w:r>
-              <w:t xml:space="preserve"> </w:t>
-            </w:r>
-            <w:proofErr w:type="spellStart"/>
-            <w:r>
-              <w:t>company's</w:t>
-            </w:r>
-            <w:proofErr w:type="spellEnd"/>
-            <w:r>
-              <w:t xml:space="preserve"> </w:t>
-            </w:r>
-            <w:proofErr w:type="spellStart"/>
-            <w:r>
-              <w:t>projects</w:t>
-            </w:r>
-            <w:proofErr w:type="spellEnd"/>
+            <w:r>
+              <w:t>All company's projects</w:t>
+            </w:r>
             <w:r>
               <w:t>»</w:t>
             </w:r>
@@ -7640,13 +7359,8 @@
             <w:shd w:val="clear" w:color="auto" w:fill="auto"/>
           </w:tcPr>
           <w:p>
-            <w:proofErr w:type="gramStart"/>
-            <w:r>
-              <w:t>ПО</w:t>
-            </w:r>
-            <w:proofErr w:type="gramEnd"/>
-            <w:r>
-              <w:t xml:space="preserve"> закрылось без ошибок.</w:t>
+            <w:r>
+              <w:t>ПО закрылось без ошибок.</w:t>
             </w:r>
           </w:p>
         </w:tc>
@@ -7714,6 +7428,7 @@
               <w:rPr>
                 <w:b/>
               </w:rPr>
+              <w:lastRenderedPageBreak/>
               <w:t xml:space="preserve">Название: </w:t>
             </w:r>
           </w:p>
@@ -8060,15 +7775,7 @@
           </w:tcPr>
           <w:p>
             <w:r>
-              <w:t>Нажмите кнопку «</w:t>
-            </w:r>
-            <w:proofErr w:type="spellStart"/>
-            <w:r>
-              <w:t>Create</w:t>
-            </w:r>
-            <w:proofErr w:type="spellEnd"/>
-            <w:r>
-              <w:t>»</w:t>
+              <w:t>Нажмите кнопку «Create»</w:t>
             </w:r>
           </w:p>
         </w:tc>
@@ -8079,39 +7786,7 @@
           </w:tcPr>
           <w:p>
             <w:r>
-              <w:t xml:space="preserve">Срабатывание </w:t>
-            </w:r>
-            <w:proofErr w:type="spellStart"/>
-            <w:r>
-              <w:t>валидатора</w:t>
-            </w:r>
-            <w:proofErr w:type="spellEnd"/>
-            <w:r>
-              <w:t xml:space="preserve">, фокус не передался, ожидается сообщение о том, что данные поля не должны быть пустыми. А так же поле </w:t>
-            </w:r>
-            <w:proofErr w:type="spellStart"/>
-            <w:r>
-              <w:t>Progress</w:t>
-            </w:r>
-            <w:proofErr w:type="spellEnd"/>
-            <w:r>
-              <w:t xml:space="preserve"> –должно содержать данные от 0 до 100, поля </w:t>
-            </w:r>
-            <w:proofErr w:type="spellStart"/>
-            <w:r>
-              <w:t>starDate</w:t>
-            </w:r>
-            <w:proofErr w:type="spellEnd"/>
-            <w:r>
-              <w:t xml:space="preserve"> и </w:t>
-            </w:r>
-            <w:proofErr w:type="spellStart"/>
-            <w:r>
-              <w:t>endDate</w:t>
-            </w:r>
-            <w:proofErr w:type="spellEnd"/>
-            <w:r>
-              <w:t>- должны содержать в себе информацию в формате 12.12.12</w:t>
+              <w:t>Срабатывание валидатора, фокус не передался, ожидается сообщение о том, что данные поля не должны быть пустыми. А так же поле Progress –должно содержать данные от 0 до 100, поля starDate и endDate- должны содержать в себе информацию в формате 12.12.12</w:t>
             </w:r>
           </w:p>
         </w:tc>
@@ -8172,13 +7847,8 @@
             <w:shd w:val="clear" w:color="auto" w:fill="auto"/>
           </w:tcPr>
           <w:p>
-            <w:proofErr w:type="gramStart"/>
-            <w:r>
-              <w:t>ПО</w:t>
-            </w:r>
-            <w:proofErr w:type="gramEnd"/>
-            <w:r>
-              <w:t xml:space="preserve"> закрылось без ошибок.</w:t>
+            <w:r>
+              <w:t>ПО закрылось без ошибок.</w:t>
             </w:r>
           </w:p>
         </w:tc>
@@ -8201,7 +7871,6 @@
         <w:jc w:val="right"/>
       </w:pPr>
       <w:r>
-        <w:lastRenderedPageBreak/>
         <w:t xml:space="preserve">Таблица 6 – Позитивный тестовый случай для теста </w:t>
       </w:r>
     </w:p>
@@ -8487,31 +8156,7 @@
           </w:tcPr>
           <w:p>
             <w:r>
-              <w:t xml:space="preserve">Нажмите на кнопку « </w:t>
-            </w:r>
-            <w:proofErr w:type="spellStart"/>
-            <w:r>
-              <w:t>Add</w:t>
-            </w:r>
-            <w:proofErr w:type="spellEnd"/>
-            <w:r>
-              <w:t xml:space="preserve"> </w:t>
-            </w:r>
-            <w:proofErr w:type="spellStart"/>
-            <w:r>
-              <w:t>task</w:t>
-            </w:r>
-            <w:proofErr w:type="spellEnd"/>
-            <w:r>
-              <w:t xml:space="preserve"> </w:t>
-            </w:r>
-            <w:proofErr w:type="spellStart"/>
-            <w:r>
-              <w:t>to</w:t>
-            </w:r>
-            <w:proofErr w:type="spellEnd"/>
-            <w:r>
-              <w:t xml:space="preserve"> (имя проекта) »</w:t>
+              <w:t>Нажмите на кнопку « Add task to (имя проекта) »</w:t>
             </w:r>
           </w:p>
         </w:tc>
@@ -8554,15 +8199,7 @@
           </w:tcPr>
           <w:p>
             <w:r>
-              <w:t xml:space="preserve">Все заголовки были </w:t>
-            </w:r>
-            <w:proofErr w:type="gramStart"/>
-            <w:r>
-              <w:t>определены</w:t>
-            </w:r>
-            <w:proofErr w:type="gramEnd"/>
-            <w:r>
-              <w:t xml:space="preserve"> верно</w:t>
+              <w:t>Все заголовки были определены верно</w:t>
             </w:r>
           </w:p>
         </w:tc>
@@ -8583,15 +8220,7 @@
           </w:tcPr>
           <w:p>
             <w:r>
-              <w:t>Нажмите кнопку «</w:t>
-            </w:r>
-            <w:proofErr w:type="spellStart"/>
-            <w:r>
-              <w:t>Create</w:t>
-            </w:r>
-            <w:proofErr w:type="spellEnd"/>
-            <w:r>
-              <w:t>»</w:t>
+              <w:t>Нажмите кнопку «Create»</w:t>
             </w:r>
           </w:p>
         </w:tc>
@@ -8602,47 +8231,7 @@
           </w:tcPr>
           <w:p>
             <w:r>
-              <w:t>Форма создания проекта закрылась. Произошёл возврат на главную форму. На главной форме в поле «</w:t>
-            </w:r>
-            <w:proofErr w:type="spellStart"/>
-            <w:r>
-              <w:t>Projects</w:t>
-            </w:r>
-            <w:proofErr w:type="spellEnd"/>
-            <w:r>
-              <w:t xml:space="preserve"> </w:t>
-            </w:r>
-            <w:proofErr w:type="spellStart"/>
-            <w:r>
-              <w:t>in</w:t>
-            </w:r>
-            <w:proofErr w:type="spellEnd"/>
-            <w:r>
-              <w:t xml:space="preserve"> </w:t>
-            </w:r>
-            <w:proofErr w:type="spellStart"/>
-            <w:r>
-              <w:t>which</w:t>
-            </w:r>
-            <w:proofErr w:type="spellEnd"/>
-            <w:r>
-              <w:t xml:space="preserve"> </w:t>
-            </w:r>
-            <w:proofErr w:type="spellStart"/>
-            <w:r>
-              <w:t>you're</w:t>
-            </w:r>
-            <w:proofErr w:type="spellEnd"/>
-            <w:r>
-              <w:t xml:space="preserve"> </w:t>
-            </w:r>
-            <w:proofErr w:type="spellStart"/>
-            <w:r>
-              <w:t>involved</w:t>
-            </w:r>
-            <w:proofErr w:type="spellEnd"/>
-            <w:r>
-              <w:t>» было добавлено новое задание.</w:t>
+              <w:t>Форма создания проекта закрылась. Произошёл возврат на главную форму. На главной форме в поле «Projects in which you're involved» было добавлено новое задание.</w:t>
             </w:r>
           </w:p>
         </w:tc>
@@ -8709,13 +8298,8 @@
             <w:shd w:val="clear" w:color="auto" w:fill="auto"/>
           </w:tcPr>
           <w:p>
-            <w:proofErr w:type="gramStart"/>
-            <w:r>
-              <w:t>ПО</w:t>
-            </w:r>
-            <w:proofErr w:type="gramEnd"/>
-            <w:r>
-              <w:t xml:space="preserve"> закрылось без ошибок.</w:t>
+            <w:r>
+              <w:t>ПО закрылось без ошибок.</w:t>
             </w:r>
           </w:p>
         </w:tc>
@@ -8734,6 +8318,7 @@
         <w:jc w:val="right"/>
       </w:pPr>
       <w:r>
+        <w:lastRenderedPageBreak/>
         <w:t xml:space="preserve">Таблица 7 – Негативный тестовый случай для теста </w:t>
       </w:r>
     </w:p>
@@ -8995,31 +8580,7 @@
           </w:tcPr>
           <w:p>
             <w:r>
-              <w:t xml:space="preserve">Нажмите на кнопку « </w:t>
-            </w:r>
-            <w:proofErr w:type="spellStart"/>
-            <w:r>
-              <w:t>Add</w:t>
-            </w:r>
-            <w:proofErr w:type="spellEnd"/>
-            <w:r>
-              <w:t xml:space="preserve"> </w:t>
-            </w:r>
-            <w:proofErr w:type="spellStart"/>
-            <w:r>
-              <w:t>task</w:t>
-            </w:r>
-            <w:proofErr w:type="spellEnd"/>
-            <w:r>
-              <w:t xml:space="preserve"> </w:t>
-            </w:r>
-            <w:proofErr w:type="spellStart"/>
-            <w:r>
-              <w:t>to</w:t>
-            </w:r>
-            <w:proofErr w:type="spellEnd"/>
-            <w:r>
-              <w:t xml:space="preserve"> (имя проекта) »</w:t>
+              <w:t>Нажмите на кнопку « Add task to (имя проекта) »</w:t>
             </w:r>
           </w:p>
         </w:tc>
@@ -9083,15 +8644,7 @@
           </w:tcPr>
           <w:p>
             <w:r>
-              <w:t>Нажмите кнопку «</w:t>
-            </w:r>
-            <w:proofErr w:type="spellStart"/>
-            <w:r>
-              <w:t>Create</w:t>
-            </w:r>
-            <w:proofErr w:type="spellEnd"/>
-            <w:r>
-              <w:t>»</w:t>
+              <w:t>Нажмите кнопку «Create»</w:t>
             </w:r>
           </w:p>
         </w:tc>
@@ -9102,31 +8655,7 @@
           </w:tcPr>
           <w:p>
             <w:r>
-              <w:t xml:space="preserve">Срабатывание </w:t>
-            </w:r>
-            <w:proofErr w:type="spellStart"/>
-            <w:r>
-              <w:t>валидатора</w:t>
-            </w:r>
-            <w:proofErr w:type="spellEnd"/>
-            <w:r>
-              <w:t xml:space="preserve">, фокус не передался, ожидается сообщение о том, что данные поля не должны быть пустыми. Атак же поля </w:t>
-            </w:r>
-            <w:proofErr w:type="spellStart"/>
-            <w:r>
-              <w:t>starDate</w:t>
-            </w:r>
-            <w:proofErr w:type="spellEnd"/>
-            <w:r>
-              <w:t xml:space="preserve"> и </w:t>
-            </w:r>
-            <w:proofErr w:type="spellStart"/>
-            <w:r>
-              <w:t>endDate</w:t>
-            </w:r>
-            <w:proofErr w:type="spellEnd"/>
-            <w:r>
-              <w:t>- должны содержать в себе информацию в формате 12.12.12</w:t>
+              <w:t>Срабатывание валидатора, фокус не передался, ожидается сообщение о том, что данные поля не должны быть пустыми. Атак же поля starDate и endDate- должны содержать в себе информацию в формате 12.12.12</w:t>
             </w:r>
           </w:p>
         </w:tc>
@@ -9193,13 +8722,8 @@
             <w:shd w:val="clear" w:color="auto" w:fill="auto"/>
           </w:tcPr>
           <w:p>
-            <w:proofErr w:type="gramStart"/>
-            <w:r>
-              <w:t>ПО</w:t>
-            </w:r>
-            <w:proofErr w:type="gramEnd"/>
-            <w:r>
-              <w:t xml:space="preserve"> закрылось без ошибок.</w:t>
+            <w:r>
+              <w:t>ПО закрылось без ошибок.</w:t>
             </w:r>
           </w:p>
         </w:tc>
@@ -9226,7 +8750,6 @@
         <w:jc w:val="right"/>
       </w:pPr>
       <w:r>
-        <w:lastRenderedPageBreak/>
         <w:t xml:space="preserve">Таблица 8 – Позитивный тестовый случай для теста </w:t>
       </w:r>
     </w:p>
@@ -9488,23 +9011,7 @@
           </w:tcPr>
           <w:p>
             <w:r>
-              <w:t>Нажмите на кнопку «</w:t>
-            </w:r>
-            <w:proofErr w:type="spellStart"/>
-            <w:r>
-              <w:t>Project</w:t>
-            </w:r>
-            <w:proofErr w:type="spellEnd"/>
-            <w:r>
-              <w:t xml:space="preserve"> </w:t>
-            </w:r>
-            <w:proofErr w:type="spellStart"/>
-            <w:r>
-              <w:t>tasks</w:t>
-            </w:r>
-            <w:proofErr w:type="spellEnd"/>
-            <w:r>
-              <w:t>»</w:t>
+              <w:t>Нажмите на кнопку «Project tasks»</w:t>
             </w:r>
           </w:p>
         </w:tc>
@@ -9515,21 +9022,8 @@
           </w:tcPr>
           <w:p>
             <w:r>
-              <w:t xml:space="preserve">Открылась форма </w:t>
-            </w:r>
-            <w:proofErr w:type="spellStart"/>
-            <w:r>
-              <w:t>Project</w:t>
-            </w:r>
-            <w:proofErr w:type="spellEnd"/>
-            <w:r>
-              <w:t xml:space="preserve"> </w:t>
-            </w:r>
-            <w:proofErr w:type="spellStart"/>
-            <w:r>
-              <w:t>tasks</w:t>
-            </w:r>
-            <w:proofErr w:type="spellEnd"/>
+              <w:t>Открылась форма Project tasks</w:t>
+            </w:r>
           </w:p>
           <w:p/>
         </w:tc>
@@ -9550,15 +9044,7 @@
           </w:tcPr>
           <w:p>
             <w:r>
-              <w:t>Нажмите кнопку «</w:t>
-            </w:r>
-            <w:proofErr w:type="spellStart"/>
-            <w:r>
-              <w:t>Complete</w:t>
-            </w:r>
-            <w:proofErr w:type="spellEnd"/>
-            <w:r>
-              <w:t>»</w:t>
+              <w:t>Нажмите кнопку «Complete»</w:t>
             </w:r>
           </w:p>
         </w:tc>
@@ -9569,15 +9055,7 @@
           </w:tcPr>
           <w:p>
             <w:r>
-              <w:t>Открылась форма «</w:t>
-            </w:r>
-            <w:proofErr w:type="spellStart"/>
-            <w:r>
-              <w:t>Complete</w:t>
-            </w:r>
-            <w:proofErr w:type="spellEnd"/>
-            <w:r>
-              <w:t>»</w:t>
+              <w:t>Открылась форма «Complete»</w:t>
             </w:r>
           </w:p>
         </w:tc>
@@ -9609,15 +9087,7 @@
           </w:tcPr>
           <w:p>
             <w:r>
-              <w:t xml:space="preserve">Все заголовки были </w:t>
-            </w:r>
-            <w:proofErr w:type="gramStart"/>
-            <w:r>
-              <w:t>определены</w:t>
-            </w:r>
-            <w:proofErr w:type="gramEnd"/>
-            <w:r>
-              <w:t xml:space="preserve"> верно</w:t>
+              <w:t>Все заголовки были определены верно</w:t>
             </w:r>
           </w:p>
         </w:tc>
@@ -9638,15 +9108,7 @@
           </w:tcPr>
           <w:p>
             <w:r>
-              <w:t>Нажмите кнопку «</w:t>
-            </w:r>
-            <w:proofErr w:type="spellStart"/>
-            <w:r>
-              <w:t>Create</w:t>
-            </w:r>
-            <w:proofErr w:type="spellEnd"/>
-            <w:r>
-              <w:t>»</w:t>
+              <w:t>Нажмите кнопку «Create»</w:t>
             </w:r>
           </w:p>
         </w:tc>
@@ -9657,55 +9119,7 @@
           </w:tcPr>
           <w:p>
             <w:r>
-              <w:t>Форма создания проекта закрылась. Произошёл возврат на главную форму. На главной форме в поле «</w:t>
-            </w:r>
-            <w:proofErr w:type="spellStart"/>
-            <w:r>
-              <w:t>Project</w:t>
-            </w:r>
-            <w:proofErr w:type="spellEnd"/>
-            <w:r>
-              <w:t xml:space="preserve"> </w:t>
-            </w:r>
-            <w:proofErr w:type="spellStart"/>
-            <w:r>
-              <w:t>tasks</w:t>
-            </w:r>
-            <w:proofErr w:type="spellEnd"/>
-            <w:r>
-              <w:t>» было выведено сообщение «</w:t>
-            </w:r>
-            <w:proofErr w:type="spellStart"/>
-            <w:r>
-              <w:t>Task</w:t>
-            </w:r>
-            <w:proofErr w:type="spellEnd"/>
-            <w:r>
-              <w:t xml:space="preserve"> </w:t>
-            </w:r>
-            <w:proofErr w:type="spellStart"/>
-            <w:r>
-              <w:t>has</w:t>
-            </w:r>
-            <w:proofErr w:type="spellEnd"/>
-            <w:r>
-              <w:t xml:space="preserve"> </w:t>
-            </w:r>
-            <w:proofErr w:type="spellStart"/>
-            <w:r>
-              <w:t>been</w:t>
-            </w:r>
-            <w:proofErr w:type="spellEnd"/>
-            <w:r>
-              <w:t xml:space="preserve"> </w:t>
-            </w:r>
-            <w:proofErr w:type="spellStart"/>
-            <w:r>
-              <w:t>updated</w:t>
-            </w:r>
-            <w:proofErr w:type="spellEnd"/>
-            <w:r>
-              <w:t>.»</w:t>
+              <w:t>Форма создания проекта закрылась. Произошёл возврат на главную форму. На главной форме в поле «Project tasks» было выведено сообщение «Task has been updated.»</w:t>
             </w:r>
           </w:p>
         </w:tc>
@@ -9734,6 +9148,7 @@
               <w:rPr>
                 <w:b/>
               </w:rPr>
+              <w:lastRenderedPageBreak/>
               <w:t>Постусловие:</w:t>
             </w:r>
           </w:p>
@@ -9772,13 +9187,8 @@
             <w:shd w:val="clear" w:color="auto" w:fill="auto"/>
           </w:tcPr>
           <w:p>
-            <w:proofErr w:type="gramStart"/>
-            <w:r>
-              <w:t>ПО</w:t>
-            </w:r>
-            <w:proofErr w:type="gramEnd"/>
-            <w:r>
-              <w:t xml:space="preserve"> закрылось без ошибок.</w:t>
+            <w:r>
+              <w:t>ПО закрылось без ошибок.</w:t>
             </w:r>
           </w:p>
         </w:tc>
@@ -10076,23 +9486,7 @@
           </w:tcPr>
           <w:p>
             <w:r>
-              <w:t>Нажмите на кнопку «</w:t>
-            </w:r>
-            <w:proofErr w:type="spellStart"/>
-            <w:r>
-              <w:t>Project</w:t>
-            </w:r>
-            <w:proofErr w:type="spellEnd"/>
-            <w:r>
-              <w:t xml:space="preserve"> </w:t>
-            </w:r>
-            <w:proofErr w:type="spellStart"/>
-            <w:r>
-              <w:t>tasks</w:t>
-            </w:r>
-            <w:proofErr w:type="spellEnd"/>
-            <w:r>
-              <w:t xml:space="preserve"> »</w:t>
+              <w:t>Нажмите на кнопку «Project tasks »</w:t>
             </w:r>
           </w:p>
         </w:tc>
@@ -10103,21 +9497,8 @@
           </w:tcPr>
           <w:p>
             <w:r>
-              <w:t xml:space="preserve">Открылась форма </w:t>
-            </w:r>
-            <w:proofErr w:type="spellStart"/>
-            <w:r>
-              <w:t>Project</w:t>
-            </w:r>
-            <w:proofErr w:type="spellEnd"/>
-            <w:r>
-              <w:t xml:space="preserve"> </w:t>
-            </w:r>
-            <w:proofErr w:type="spellStart"/>
-            <w:r>
-              <w:t>tasks</w:t>
-            </w:r>
-            <w:proofErr w:type="spellEnd"/>
+              <w:t>Открылась форма Project tasks</w:t>
+            </w:r>
           </w:p>
           <w:p/>
         </w:tc>
@@ -10138,15 +9519,7 @@
           </w:tcPr>
           <w:p>
             <w:r>
-              <w:t>Нажмите кнопку «</w:t>
-            </w:r>
-            <w:proofErr w:type="spellStart"/>
-            <w:r>
-              <w:t>Complete</w:t>
-            </w:r>
-            <w:proofErr w:type="spellEnd"/>
-            <w:r>
-              <w:t>»</w:t>
+              <w:t>Нажмите кнопку «Complete»</w:t>
             </w:r>
           </w:p>
         </w:tc>
@@ -10157,15 +9530,7 @@
           </w:tcPr>
           <w:p>
             <w:r>
-              <w:t>Открылась форма «</w:t>
-            </w:r>
-            <w:proofErr w:type="spellStart"/>
-            <w:r>
-              <w:t>Complete</w:t>
-            </w:r>
-            <w:proofErr w:type="spellEnd"/>
-            <w:r>
-              <w:t>»</w:t>
+              <w:t>Открылась форма «Complete»</w:t>
             </w:r>
           </w:p>
         </w:tc>
@@ -10218,15 +9583,7 @@
           </w:tcPr>
           <w:p>
             <w:r>
-              <w:t>Нажмите кнопку «</w:t>
-            </w:r>
-            <w:proofErr w:type="spellStart"/>
-            <w:r>
-              <w:t>Save</w:t>
-            </w:r>
-            <w:proofErr w:type="spellEnd"/>
-            <w:r>
-              <w:t>»</w:t>
+              <w:t>Нажмите кнопку «Save»</w:t>
             </w:r>
           </w:p>
         </w:tc>
@@ -10237,15 +9594,7 @@
           </w:tcPr>
           <w:p>
             <w:r>
-              <w:t xml:space="preserve">Срабатывание </w:t>
-            </w:r>
-            <w:proofErr w:type="spellStart"/>
-            <w:r>
-              <w:t>валидатора</w:t>
-            </w:r>
-            <w:proofErr w:type="spellEnd"/>
-            <w:r>
-              <w:t>, фокус не передался, ожидается сообщение о том, что данные поля не должны быть пустыми, а так же введенная информация должна содержать символы 0-9</w:t>
+              <w:t>Срабатывание валидатора, фокус не передался, ожидается сообщение о том, что данные поля не должны быть пустыми, а так же введенная информация должна содержать символы 0-9</w:t>
             </w:r>
           </w:p>
         </w:tc>
@@ -10302,6 +9651,7 @@
           </w:tcPr>
           <w:p>
             <w:r>
+              <w:lastRenderedPageBreak/>
               <w:t>Закройте ПО</w:t>
             </w:r>
           </w:p>
@@ -10312,13 +9662,8 @@
             <w:shd w:val="clear" w:color="auto" w:fill="auto"/>
           </w:tcPr>
           <w:p>
-            <w:proofErr w:type="gramStart"/>
-            <w:r>
-              <w:t>ПО</w:t>
-            </w:r>
-            <w:proofErr w:type="gramEnd"/>
-            <w:r>
-              <w:t xml:space="preserve"> закрылось без ошибок.</w:t>
+            <w:r>
+              <w:t>ПО закрылось без ошибок.</w:t>
             </w:r>
           </w:p>
         </w:tc>
@@ -10395,7 +9740,6 @@
         <w:jc w:val="right"/>
       </w:pPr>
       <w:r>
-        <w:lastRenderedPageBreak/>
         <w:t xml:space="preserve">Таблица 10 – Позитивный тестовый случай для теста </w:t>
       </w:r>
     </w:p>
@@ -10681,23 +10025,7 @@
           </w:tcPr>
           <w:p>
             <w:r>
-              <w:t>Нажмите на кнопку «</w:t>
-            </w:r>
-            <w:proofErr w:type="spellStart"/>
-            <w:r>
-              <w:t>Create</w:t>
-            </w:r>
-            <w:proofErr w:type="spellEnd"/>
-            <w:r>
-              <w:t xml:space="preserve"> </w:t>
-            </w:r>
-            <w:proofErr w:type="spellStart"/>
-            <w:r>
-              <w:t>new</w:t>
-            </w:r>
-            <w:proofErr w:type="spellEnd"/>
-            <w:r>
-              <w:t>»</w:t>
+              <w:t>Нажмите на кнопку «Create new»</w:t>
             </w:r>
           </w:p>
         </w:tc>
@@ -10741,15 +10069,7 @@
           </w:tcPr>
           <w:p>
             <w:r>
-              <w:t xml:space="preserve">Все заголовки были </w:t>
-            </w:r>
-            <w:proofErr w:type="gramStart"/>
-            <w:r>
-              <w:t>определены</w:t>
-            </w:r>
-            <w:proofErr w:type="gramEnd"/>
-            <w:r>
-              <w:t xml:space="preserve"> верно</w:t>
+              <w:t>Все заголовки были определены верно</w:t>
             </w:r>
           </w:p>
         </w:tc>
@@ -10770,15 +10090,7 @@
           </w:tcPr>
           <w:p>
             <w:r>
-              <w:t>Нажмите кнопку «</w:t>
-            </w:r>
-            <w:proofErr w:type="spellStart"/>
-            <w:r>
-              <w:t>Register</w:t>
-            </w:r>
-            <w:proofErr w:type="spellEnd"/>
-            <w:r>
-              <w:t>»</w:t>
+              <w:t>Нажмите кнопку «Register»</w:t>
             </w:r>
           </w:p>
         </w:tc>
@@ -10789,23 +10101,11 @@
           </w:tcPr>
           <w:p>
             <w:r>
-              <w:t>Форма создания проекта закрылась. Произошёл возврат на главную форму. На главной форме в поле «</w:t>
-            </w:r>
-            <w:proofErr w:type="spellStart"/>
-            <w:r>
-              <w:t>User's</w:t>
-            </w:r>
-            <w:proofErr w:type="spellEnd"/>
-            <w:r>
-              <w:t xml:space="preserve"> </w:t>
-            </w:r>
-            <w:proofErr w:type="spellStart"/>
-            <w:r>
-              <w:t>list</w:t>
-            </w:r>
-            <w:proofErr w:type="spellEnd"/>
-            <w:r>
-              <w:t>» была добавлена новая учетная запись.</w:t>
+              <w:t xml:space="preserve">Форма создания проекта закрылась. Произошёл возврат на главную форму. На главной </w:t>
+            </w:r>
+            <w:r>
+              <w:lastRenderedPageBreak/>
+              <w:t>форме в поле «User's list» была добавлена новая учетная запись.</w:t>
             </w:r>
           </w:p>
         </w:tc>
@@ -10834,6 +10134,7 @@
               <w:rPr>
                 <w:b/>
               </w:rPr>
+              <w:lastRenderedPageBreak/>
               <w:t>Постусловие:</w:t>
             </w:r>
           </w:p>
@@ -10872,13 +10173,8 @@
             <w:shd w:val="clear" w:color="auto" w:fill="auto"/>
           </w:tcPr>
           <w:p>
-            <w:proofErr w:type="gramStart"/>
-            <w:r>
-              <w:t>ПО</w:t>
-            </w:r>
-            <w:proofErr w:type="gramEnd"/>
-            <w:r>
-              <w:t xml:space="preserve"> закрылось без ошибок.</w:t>
+            <w:r>
+              <w:t>ПО закрылось без ошибок.</w:t>
             </w:r>
           </w:p>
         </w:tc>
@@ -11183,23 +10479,7 @@
           </w:tcPr>
           <w:p>
             <w:r>
-              <w:t>Нажмите на кнопку «</w:t>
-            </w:r>
-            <w:proofErr w:type="spellStart"/>
-            <w:r>
-              <w:t>Create</w:t>
-            </w:r>
-            <w:proofErr w:type="spellEnd"/>
-            <w:r>
-              <w:t xml:space="preserve"> </w:t>
-            </w:r>
-            <w:proofErr w:type="spellStart"/>
-            <w:r>
-              <w:t>new</w:t>
-            </w:r>
-            <w:proofErr w:type="spellEnd"/>
-            <w:r>
-              <w:t>»</w:t>
+              <w:t>Нажмите на кнопку «Create new»</w:t>
             </w:r>
           </w:p>
         </w:tc>
@@ -11263,15 +10543,7 @@
           </w:tcPr>
           <w:p>
             <w:r>
-              <w:t>Нажмите кнопку «</w:t>
-            </w:r>
-            <w:proofErr w:type="spellStart"/>
-            <w:r>
-              <w:t>Register</w:t>
-            </w:r>
-            <w:proofErr w:type="spellEnd"/>
-            <w:r>
-              <w:t>»</w:t>
+              <w:t>Нажмите кнопку «Register»</w:t>
             </w:r>
           </w:p>
         </w:tc>
@@ -11282,15 +10554,7 @@
           </w:tcPr>
           <w:p>
             <w:r>
-              <w:t xml:space="preserve">Срабатывание </w:t>
-            </w:r>
-            <w:proofErr w:type="spellStart"/>
-            <w:r>
-              <w:t>валидатора</w:t>
-            </w:r>
-            <w:proofErr w:type="spellEnd"/>
-            <w:r>
-              <w:t>, фокус не передался, ожидается сообщение о том, что данные поля не должны быть пустыми.</w:t>
+              <w:t>Срабатывание валидатора, фокус не передался, ожидается сообщение о том, что данные поля не должны быть пустыми.</w:t>
             </w:r>
           </w:p>
         </w:tc>
@@ -11357,13 +10621,12 @@
             <w:shd w:val="clear" w:color="auto" w:fill="auto"/>
           </w:tcPr>
           <w:p>
-            <w:proofErr w:type="gramStart"/>
-            <w:r>
-              <w:t>ПО</w:t>
-            </w:r>
-            <w:proofErr w:type="gramEnd"/>
-            <w:r>
-              <w:t xml:space="preserve"> закрылось без ошибок.</w:t>
+            <w:r>
+              <w:t xml:space="preserve">ПО закрылось без </w:t>
+            </w:r>
+            <w:r>
+              <w:lastRenderedPageBreak/>
+              <w:t>ошибок.</w:t>
             </w:r>
           </w:p>
         </w:tc>
@@ -11469,7 +10732,6 @@
         <w:jc w:val="right"/>
       </w:pPr>
       <w:r>
-        <w:lastRenderedPageBreak/>
         <w:t>Таблица 1</w:t>
       </w:r>
       <w:r>
@@ -11486,11 +10748,9 @@
       <w:r>
         <w:t xml:space="preserve">Проверка </w:t>
       </w:r>
-      <w:proofErr w:type="spellStart"/>
       <w:r>
         <w:t>редактрования</w:t>
       </w:r>
-      <w:proofErr w:type="spellEnd"/>
       <w:r>
         <w:t xml:space="preserve"> учетных записей</w:t>
       </w:r>
@@ -11843,15 +11103,7 @@
           </w:tcPr>
           <w:p>
             <w:r>
-              <w:t xml:space="preserve">Все заголовки были </w:t>
-            </w:r>
-            <w:proofErr w:type="gramStart"/>
-            <w:r>
-              <w:t>определены</w:t>
-            </w:r>
-            <w:proofErr w:type="gramEnd"/>
-            <w:r>
-              <w:t xml:space="preserve"> верно</w:t>
+              <w:t>Все заголовки были определены верно</w:t>
             </w:r>
           </w:p>
         </w:tc>
@@ -11892,40 +11144,18 @@
           </w:tcPr>
           <w:p>
             <w:r>
-              <w:t xml:space="preserve">Форма создания проекта закрылась. Произошёл возврат на главную форму. На главной форме </w:t>
+              <w:t xml:space="preserve">Форма создания проекта закрылась. Произошёл </w:t>
+            </w:r>
+            <w:r>
+              <w:lastRenderedPageBreak/>
+              <w:t xml:space="preserve">возврат на главную форму. На главной форме </w:t>
             </w:r>
             <w:r>
               <w:t>появилось сообщение «</w:t>
             </w:r>
-            <w:proofErr w:type="spellStart"/>
-            <w:r>
-              <w:t>User</w:t>
-            </w:r>
-            <w:proofErr w:type="spellEnd"/>
-            <w:r>
-              <w:t xml:space="preserve"> </w:t>
-            </w:r>
-            <w:proofErr w:type="spellStart"/>
-            <w:r>
-              <w:t>has</w:t>
-            </w:r>
-            <w:proofErr w:type="spellEnd"/>
-            <w:r>
-              <w:t xml:space="preserve"> </w:t>
-            </w:r>
-            <w:proofErr w:type="spellStart"/>
-            <w:r>
-              <w:t>been</w:t>
-            </w:r>
-            <w:proofErr w:type="spellEnd"/>
-            <w:r>
-              <w:t xml:space="preserve"> </w:t>
-            </w:r>
-            <w:proofErr w:type="spellStart"/>
-            <w:r>
-              <w:t>updated</w:t>
-            </w:r>
-            <w:proofErr w:type="spellEnd"/>
+            <w:r>
+              <w:t>User has been updated</w:t>
+            </w:r>
             <w:r>
               <w:t>»</w:t>
             </w:r>
@@ -11959,6 +11189,7 @@
               <w:rPr>
                 <w:b/>
               </w:rPr>
+              <w:lastRenderedPageBreak/>
               <w:t>Постусловие:</w:t>
             </w:r>
           </w:p>
@@ -11997,13 +11228,8 @@
             <w:shd w:val="clear" w:color="auto" w:fill="auto"/>
           </w:tcPr>
           <w:p>
-            <w:proofErr w:type="gramStart"/>
-            <w:r>
-              <w:t>ПО</w:t>
-            </w:r>
-            <w:proofErr w:type="gramEnd"/>
-            <w:r>
-              <w:t xml:space="preserve"> закрылось без ошибок.</w:t>
+            <w:r>
+              <w:t>ПО закрылось без ошибок.</w:t>
             </w:r>
           </w:p>
         </w:tc>
@@ -12387,15 +11613,7 @@
           </w:tcPr>
           <w:p>
             <w:r>
-              <w:t xml:space="preserve">*Необходимо сделать выбор </w:t>
-            </w:r>
-            <w:proofErr w:type="gramStart"/>
-            <w:r>
-              <w:t>–и</w:t>
-            </w:r>
-            <w:proofErr w:type="gramEnd"/>
-            <w:r>
-              <w:t>нтерфейс системы не позволяет оставить поля данной формы пустыми.</w:t>
+              <w:t>*Необходимо сделать выбор –интерфейс системы не позволяет оставить поля данной формы пустыми.</w:t>
             </w:r>
           </w:p>
         </w:tc>
@@ -12436,40 +11654,18 @@
           </w:tcPr>
           <w:p>
             <w:r>
-              <w:t xml:space="preserve">Форма создания проекта закрылась. Произошёл возврат на главную форму. На главной форме </w:t>
+              <w:t xml:space="preserve">Форма создания проекта закрылась. Произошёл возврат на главную </w:t>
+            </w:r>
+            <w:r>
+              <w:lastRenderedPageBreak/>
+              <w:t xml:space="preserve">форму. На главной форме </w:t>
             </w:r>
             <w:r>
               <w:t>появилось сообщение «</w:t>
             </w:r>
-            <w:proofErr w:type="spellStart"/>
-            <w:r>
-              <w:t>User</w:t>
-            </w:r>
-            <w:proofErr w:type="spellEnd"/>
-            <w:r>
-              <w:t xml:space="preserve"> </w:t>
-            </w:r>
-            <w:proofErr w:type="spellStart"/>
-            <w:r>
-              <w:t>has</w:t>
-            </w:r>
-            <w:proofErr w:type="spellEnd"/>
-            <w:r>
-              <w:t xml:space="preserve"> </w:t>
-            </w:r>
-            <w:proofErr w:type="spellStart"/>
-            <w:r>
-              <w:t>been</w:t>
-            </w:r>
-            <w:proofErr w:type="spellEnd"/>
-            <w:r>
-              <w:t xml:space="preserve"> </w:t>
-            </w:r>
-            <w:proofErr w:type="spellStart"/>
-            <w:r>
-              <w:t>updated</w:t>
-            </w:r>
-            <w:proofErr w:type="spellEnd"/>
+            <w:r>
+              <w:t>User has been updated</w:t>
+            </w:r>
             <w:r>
               <w:t>»</w:t>
             </w:r>
@@ -12503,6 +11699,7 @@
               <w:rPr>
                 <w:b/>
               </w:rPr>
+              <w:lastRenderedPageBreak/>
               <w:t>Постусловие:</w:t>
             </w:r>
           </w:p>
@@ -12541,13 +11738,8 @@
             <w:shd w:val="clear" w:color="auto" w:fill="auto"/>
           </w:tcPr>
           <w:p>
-            <w:proofErr w:type="gramStart"/>
-            <w:r>
-              <w:t>ПО</w:t>
-            </w:r>
-            <w:proofErr w:type="gramEnd"/>
-            <w:r>
-              <w:t xml:space="preserve"> закрылось без ошибок.</w:t>
+            <w:r>
+              <w:t>ПО закрылось без ошибок.</w:t>
             </w:r>
           </w:p>
         </w:tc>
@@ -13019,13 +12211,12 @@
           </w:tcPr>
           <w:p>
             <w:r>
-              <w:t xml:space="preserve">Открылась форма добавления программиста в члены </w:t>
-            </w:r>
-            <w:proofErr w:type="spellStart"/>
-            <w:r>
-              <w:t>комманды</w:t>
-            </w:r>
-            <w:proofErr w:type="spellEnd"/>
+              <w:t xml:space="preserve">Открылась форма добавления </w:t>
+            </w:r>
+            <w:r>
+              <w:lastRenderedPageBreak/>
+              <w:t>программиста в члены комманды</w:t>
+            </w:r>
           </w:p>
         </w:tc>
         <w:tc>
@@ -13045,6 +12236,7 @@
           </w:tcPr>
           <w:p>
             <w:r>
+              <w:lastRenderedPageBreak/>
               <w:t>Заполните поля в соответствии с заголовками</w:t>
             </w:r>
           </w:p>
@@ -13056,15 +12248,7 @@
           </w:tcPr>
           <w:p>
             <w:r>
-              <w:t xml:space="preserve">Все заголовки были </w:t>
-            </w:r>
-            <w:proofErr w:type="gramStart"/>
-            <w:r>
-              <w:t>определены</w:t>
-            </w:r>
-            <w:proofErr w:type="gramEnd"/>
-            <w:r>
-              <w:t xml:space="preserve"> верно</w:t>
+              <w:t>Все заголовки были определены верно</w:t>
             </w:r>
           </w:p>
         </w:tc>
@@ -13231,13 +12415,8 @@
             <w:shd w:val="clear" w:color="auto" w:fill="auto"/>
           </w:tcPr>
           <w:p>
-            <w:proofErr w:type="gramStart"/>
-            <w:r>
-              <w:t>ПО</w:t>
-            </w:r>
-            <w:proofErr w:type="gramEnd"/>
-            <w:r>
-              <w:t xml:space="preserve"> закрылось без ошибок.</w:t>
+            <w:r>
+              <w:t>ПО закрылось без ошибок.</w:t>
             </w:r>
           </w:p>
         </w:tc>
@@ -13577,6 +12756,7 @@
               <w:rPr>
                 <w:lang w:val="en-US"/>
               </w:rPr>
+              <w:lastRenderedPageBreak/>
               <w:t>team</w:t>
             </w:r>
             <w:r>
@@ -13591,10 +12771,15 @@
           </w:tcPr>
           <w:p>
             <w:r>
+              <w:lastRenderedPageBreak/>
               <w:t xml:space="preserve">Открылась форма </w:t>
             </w:r>
             <w:r>
-              <w:t>со списком членов команды</w:t>
+              <w:t xml:space="preserve">со </w:t>
+            </w:r>
+            <w:r>
+              <w:lastRenderedPageBreak/>
+              <w:t>списком членов команды</w:t>
             </w:r>
           </w:p>
           <w:p/>
@@ -13616,6 +12801,7 @@
           </w:tcPr>
           <w:p>
             <w:r>
+              <w:lastRenderedPageBreak/>
               <w:t>Нажмите кнопку «</w:t>
             </w:r>
             <w:r>
@@ -13636,13 +12822,8 @@
           </w:tcPr>
           <w:p>
             <w:r>
-              <w:t xml:space="preserve">Открылась форма добавления программиста в члены </w:t>
-            </w:r>
-            <w:proofErr w:type="spellStart"/>
-            <w:r>
-              <w:t>комманды</w:t>
-            </w:r>
-            <w:proofErr w:type="spellEnd"/>
+              <w:t>Открылась форма добавления программиста в члены комманды</w:t>
+            </w:r>
           </w:p>
         </w:tc>
         <w:tc>
@@ -13673,15 +12854,7 @@
           </w:tcPr>
           <w:p>
             <w:r>
-              <w:t xml:space="preserve">*Необходимо сделать выбор </w:t>
-            </w:r>
-            <w:proofErr w:type="gramStart"/>
-            <w:r>
-              <w:t>–и</w:t>
-            </w:r>
-            <w:proofErr w:type="gramEnd"/>
-            <w:r>
-              <w:t>нтерфейс системы не позволяет оставить поля данной формы пустыми.</w:t>
+              <w:t>*Необходимо сделать выбор –интерфейс системы не позволяет оставить поля данной формы пустыми.</w:t>
             </w:r>
           </w:p>
         </w:tc>
@@ -13727,11 +12900,7 @@
               </w:rPr>
             </w:pPr>
             <w:r>
-              <w:t xml:space="preserve">Форма создания проекта закрылась. Произошёл возврат </w:t>
-            </w:r>
-            <w:r>
-              <w:lastRenderedPageBreak/>
-              <w:t>на главную форму. На</w:t>
+              <w:t>Форма создания проекта закрылась. Произошёл возврат на главную форму. На</w:t>
             </w:r>
             <w:r>
               <w:rPr>
@@ -13820,7 +12989,6 @@
               <w:rPr>
                 <w:b/>
               </w:rPr>
-              <w:lastRenderedPageBreak/>
               <w:t>Постусловие:</w:t>
             </w:r>
           </w:p>
@@ -13859,13 +13027,8 @@
             <w:shd w:val="clear" w:color="auto" w:fill="auto"/>
           </w:tcPr>
           <w:p>
-            <w:proofErr w:type="gramStart"/>
-            <w:r>
-              <w:t>ПО</w:t>
-            </w:r>
-            <w:proofErr w:type="gramEnd"/>
-            <w:r>
-              <w:t xml:space="preserve"> закрылось без ошибок.</w:t>
+            <w:r>
+              <w:t>ПО закрылось без ошибок.</w:t>
             </w:r>
           </w:p>
         </w:tc>
@@ -14780,6 +13943,7 @@
               <w:t xml:space="preserve"> </w:t>
             </w:r>
             <w:r>
+              <w:lastRenderedPageBreak/>
               <w:t>сообщение</w:t>
             </w:r>
             <w:r>
@@ -14798,61 +13962,8 @@
               </w:rPr>
               <w:t xml:space="preserve"> </w:t>
             </w:r>
-            <w:proofErr w:type="spellStart"/>
-            <w:r>
-              <w:t>User</w:t>
-            </w:r>
-            <w:proofErr w:type="spellEnd"/>
-            <w:r>
-              <w:t xml:space="preserve"> </w:t>
-            </w:r>
-            <w:proofErr w:type="spellStart"/>
-            <w:r>
-              <w:t>Programmer</w:t>
-            </w:r>
-            <w:proofErr w:type="spellEnd"/>
-            <w:r>
-              <w:t xml:space="preserve"> </w:t>
-            </w:r>
-            <w:proofErr w:type="spellStart"/>
-            <w:r>
-              <w:t>has</w:t>
-            </w:r>
-            <w:proofErr w:type="spellEnd"/>
-            <w:r>
-              <w:t xml:space="preserve"> </w:t>
-            </w:r>
-            <w:proofErr w:type="spellStart"/>
-            <w:r>
-              <w:t>been</w:t>
-            </w:r>
-            <w:proofErr w:type="spellEnd"/>
-            <w:r>
-              <w:t xml:space="preserve"> </w:t>
-            </w:r>
-            <w:proofErr w:type="spellStart"/>
-            <w:r>
-              <w:t>removed</w:t>
-            </w:r>
-            <w:proofErr w:type="spellEnd"/>
-            <w:r>
-              <w:t xml:space="preserve"> </w:t>
-            </w:r>
-            <w:proofErr w:type="spellStart"/>
-            <w:r>
-              <w:t>from</w:t>
-            </w:r>
-            <w:proofErr w:type="spellEnd"/>
-            <w:r>
-              <w:t xml:space="preserve"> "12у3123"'s </w:t>
-            </w:r>
-            <w:proofErr w:type="spellStart"/>
-            <w:r>
-              <w:t>team</w:t>
-            </w:r>
-            <w:proofErr w:type="spellEnd"/>
-            <w:r>
-              <w:t xml:space="preserve"> </w:t>
+            <w:r>
+              <w:t xml:space="preserve">User Programmer has been removed from "12у3123"'s team </w:t>
             </w:r>
             <w:r>
               <w:t>».</w:t>
@@ -14890,6 +14001,7 @@
               <w:rPr>
                 <w:b/>
               </w:rPr>
+              <w:lastRenderedPageBreak/>
               <w:t>Постусловие:</w:t>
             </w:r>
           </w:p>
@@ -14928,13 +14040,8 @@
             <w:shd w:val="clear" w:color="auto" w:fill="auto"/>
           </w:tcPr>
           <w:p>
-            <w:proofErr w:type="gramStart"/>
-            <w:r>
-              <w:t>ПО</w:t>
-            </w:r>
-            <w:proofErr w:type="gramEnd"/>
-            <w:r>
-              <w:t xml:space="preserve"> закрылось без ошибок.</w:t>
+            <w:r>
+              <w:t>ПО закрылось без ошибок.</w:t>
             </w:r>
           </w:p>
         </w:tc>
@@ -15370,14 +14477,12 @@
             <w:r>
               <w:t>(в случае с в</w:t>
             </w:r>
-            <w:proofErr w:type="gramStart"/>
             <w:r>
               <w:rPr>
                 <w:lang w:val="en-US"/>
               </w:rPr>
               <w:t>s</w:t>
             </w:r>
-            <w:proofErr w:type="gramEnd"/>
             <w:r>
               <w:t xml:space="preserve">бором роли </w:t>
             </w:r>
@@ -15443,7 +14548,11 @@
               </w:rPr>
             </w:pPr>
             <w:r>
-              <w:t>Форма создания проекта закрылась. Произошёл возврат на главную форму. На</w:t>
+              <w:t xml:space="preserve">Форма создания проекта закрылась. Произошёл возврат на главную </w:t>
+            </w:r>
+            <w:r>
+              <w:lastRenderedPageBreak/>
+              <w:t>форму. На</w:t>
             </w:r>
             <w:r>
               <w:rPr>
@@ -15497,61 +14606,8 @@
               </w:rPr>
               <w:t xml:space="preserve"> </w:t>
             </w:r>
-            <w:proofErr w:type="spellStart"/>
-            <w:r>
-              <w:t>User</w:t>
-            </w:r>
-            <w:proofErr w:type="spellEnd"/>
-            <w:r>
-              <w:t xml:space="preserve"> </w:t>
-            </w:r>
-            <w:proofErr w:type="spellStart"/>
-            <w:r>
-              <w:t>Programmer</w:t>
-            </w:r>
-            <w:proofErr w:type="spellEnd"/>
-            <w:r>
-              <w:t xml:space="preserve"> </w:t>
-            </w:r>
-            <w:proofErr w:type="spellStart"/>
-            <w:r>
-              <w:t>has</w:t>
-            </w:r>
-            <w:proofErr w:type="spellEnd"/>
-            <w:r>
-              <w:t xml:space="preserve"> </w:t>
-            </w:r>
-            <w:proofErr w:type="spellStart"/>
-            <w:r>
-              <w:t>been</w:t>
-            </w:r>
-            <w:proofErr w:type="spellEnd"/>
-            <w:r>
-              <w:t xml:space="preserve"> </w:t>
-            </w:r>
-            <w:proofErr w:type="spellStart"/>
-            <w:r>
-              <w:t>removed</w:t>
-            </w:r>
-            <w:proofErr w:type="spellEnd"/>
-            <w:r>
-              <w:t xml:space="preserve"> </w:t>
-            </w:r>
-            <w:proofErr w:type="spellStart"/>
-            <w:r>
-              <w:t>from</w:t>
-            </w:r>
-            <w:proofErr w:type="spellEnd"/>
-            <w:r>
-              <w:t xml:space="preserve"> "12у3123"'s </w:t>
-            </w:r>
-            <w:proofErr w:type="spellStart"/>
-            <w:r>
-              <w:t>team</w:t>
-            </w:r>
-            <w:proofErr w:type="spellEnd"/>
-            <w:r>
-              <w:t xml:space="preserve"> ».</w:t>
+            <w:r>
+              <w:t>User Programmer has been removed from "12у3123"'s team ».</w:t>
             </w:r>
           </w:p>
         </w:tc>
@@ -15586,6 +14642,7 @@
               <w:rPr>
                 <w:b/>
               </w:rPr>
+              <w:lastRenderedPageBreak/>
               <w:t>Постусловие:</w:t>
             </w:r>
           </w:p>
@@ -15624,13 +14681,8 @@
             <w:shd w:val="clear" w:color="auto" w:fill="auto"/>
           </w:tcPr>
           <w:p>
-            <w:proofErr w:type="gramStart"/>
-            <w:r>
-              <w:t>ПО</w:t>
-            </w:r>
-            <w:proofErr w:type="gramEnd"/>
-            <w:r>
-              <w:t xml:space="preserve"> закрылось без ошибок.</w:t>
+            <w:r>
+              <w:t>ПО закрылось без ошибок.</w:t>
             </w:r>
           </w:p>
         </w:tc>
@@ -15656,7 +14708,6 @@
         <w:rPr>
           <w:sz w:val="28"/>
         </w:rPr>
-        <w:lastRenderedPageBreak/>
         <w:t>Кр</w:t>
       </w:r>
       <w:r>
@@ -15844,7 +14895,7 @@
       <w:rPr>
         <w:noProof/>
       </w:rPr>
-      <w:t>2</w:t>
+      <w:t>4</w:t>
     </w:r>
     <w:r>
       <w:fldChar w:fldCharType="end"/>
@@ -16974,6 +16025,7 @@
   <w:style w:type="character" w:default="1" w:styleId="a1">
     <w:name w:val="Default Paragraph Font"/>
     <w:uiPriority w:val="1"/>
+    <w:semiHidden/>
     <w:unhideWhenUsed/>
   </w:style>
   <w:style w:type="table" w:default="1" w:styleId="a2">
@@ -17628,6 +16680,7 @@
   <w:style w:type="character" w:default="1" w:styleId="a1">
     <w:name w:val="Default Paragraph Font"/>
     <w:uiPriority w:val="1"/>
+    <w:semiHidden/>
     <w:unhideWhenUsed/>
   </w:style>
   <w:style w:type="table" w:default="1" w:styleId="a2">
@@ -18052,91 +17105,91 @@
 </file>
 
 <file path=word/activeX/activeX1.xml><?xml version="1.0" encoding="utf-8"?>
-<ax:ocx xmlns:ax="http://schemas.microsoft.com/office/2006/activeX" xmlns:r="http://schemas.openxmlformats.org/officeDocument/2006/relationships" ax:classid="{5512D11A-5CC6-11CF-8D67-00AA00BDCE1D}" ax:persistence="persistStorage" r:id="rId1"/>
+<ax:ocx xmlns:ax="http://schemas.microsoft.com/office/2006/activeX" xmlns:r="http://schemas.openxmlformats.org/officeDocument/2006/relationships" ax:classid="{5512D11A-5CC6-11CF-8D67-00AA00BDCE1D}" ax:persistence="persistStream" r:id="rId1"/>
 </file>
 
 <file path=word/activeX/activeX10.xml><?xml version="1.0" encoding="utf-8"?>
-<ax:ocx xmlns:ax="http://schemas.microsoft.com/office/2006/activeX" xmlns:r="http://schemas.openxmlformats.org/officeDocument/2006/relationships" ax:classid="{5512D110-5CC6-11CF-8D67-00AA00BDCE1D}" ax:persistence="persistStorage" r:id="rId1"/>
+<ax:ocx xmlns:ax="http://schemas.microsoft.com/office/2006/activeX" xmlns:r="http://schemas.openxmlformats.org/officeDocument/2006/relationships" ax:classid="{5512D110-5CC6-11CF-8D67-00AA00BDCE1D}" ax:persistence="persistStream" r:id="rId1"/>
 </file>
 
 <file path=word/activeX/activeX11.xml><?xml version="1.0" encoding="utf-8"?>
-<ax:ocx xmlns:ax="http://schemas.microsoft.com/office/2006/activeX" xmlns:r="http://schemas.openxmlformats.org/officeDocument/2006/relationships" ax:classid="{5512D11A-5CC6-11CF-8D67-00AA00BDCE1D}" ax:persistence="persistStorage" r:id="rId1"/>
+<ax:ocx xmlns:ax="http://schemas.microsoft.com/office/2006/activeX" xmlns:r="http://schemas.openxmlformats.org/officeDocument/2006/relationships" ax:classid="{5512D11A-5CC6-11CF-8D67-00AA00BDCE1D}" ax:persistence="persistStream" r:id="rId1"/>
 </file>
 
 <file path=word/activeX/activeX12.xml><?xml version="1.0" encoding="utf-8"?>
-<ax:ocx xmlns:ax="http://schemas.microsoft.com/office/2006/activeX" xmlns:r="http://schemas.openxmlformats.org/officeDocument/2006/relationships" ax:classid="{5512D11A-5CC6-11CF-8D67-00AA00BDCE1D}" ax:persistence="persistStorage" r:id="rId1"/>
+<ax:ocx xmlns:ax="http://schemas.microsoft.com/office/2006/activeX" xmlns:r="http://schemas.openxmlformats.org/officeDocument/2006/relationships" ax:classid="{5512D11A-5CC6-11CF-8D67-00AA00BDCE1D}" ax:persistence="persistStream" r:id="rId1"/>
 </file>
 
 <file path=word/activeX/activeX13.xml><?xml version="1.0" encoding="utf-8"?>
-<ax:ocx xmlns:ax="http://schemas.microsoft.com/office/2006/activeX" xmlns:r="http://schemas.openxmlformats.org/officeDocument/2006/relationships" ax:classid="{5512D122-5CC6-11CF-8D67-00AA00BDCE1D}" ax:persistence="persistStorage" r:id="rId1"/>
+<ax:ocx xmlns:ax="http://schemas.microsoft.com/office/2006/activeX" xmlns:r="http://schemas.openxmlformats.org/officeDocument/2006/relationships" ax:classid="{5512D122-5CC6-11CF-8D67-00AA00BDCE1D}" ax:persistence="persistStream" r:id="rId1"/>
 </file>
 
 <file path=word/activeX/activeX14.xml><?xml version="1.0" encoding="utf-8"?>
-<ax:ocx xmlns:ax="http://schemas.microsoft.com/office/2006/activeX" xmlns:r="http://schemas.openxmlformats.org/officeDocument/2006/relationships" ax:classid="{5512D11E-5CC6-11CF-8D67-00AA00BDCE1D}" ax:persistence="persistStorage" r:id="rId1"/>
+<ax:ocx xmlns:ax="http://schemas.microsoft.com/office/2006/activeX" xmlns:r="http://schemas.openxmlformats.org/officeDocument/2006/relationships" ax:classid="{5512D11E-5CC6-11CF-8D67-00AA00BDCE1D}" ax:persistence="persistStream" r:id="rId1"/>
 </file>
 
 <file path=word/activeX/activeX15.xml><?xml version="1.0" encoding="utf-8"?>
-<ax:ocx xmlns:ax="http://schemas.microsoft.com/office/2006/activeX" xmlns:r="http://schemas.openxmlformats.org/officeDocument/2006/relationships" ax:classid="{5512D11E-5CC6-11CF-8D67-00AA00BDCE1D}" ax:persistence="persistStorage" r:id="rId1"/>
+<ax:ocx xmlns:ax="http://schemas.microsoft.com/office/2006/activeX" xmlns:r="http://schemas.openxmlformats.org/officeDocument/2006/relationships" ax:classid="{5512D11E-5CC6-11CF-8D67-00AA00BDCE1D}" ax:persistence="persistStream" r:id="rId1"/>
 </file>
 
 <file path=word/activeX/activeX16.xml><?xml version="1.0" encoding="utf-8"?>
-<ax:ocx xmlns:ax="http://schemas.microsoft.com/office/2006/activeX" xmlns:r="http://schemas.openxmlformats.org/officeDocument/2006/relationships" ax:classid="{5512D110-5CC6-11CF-8D67-00AA00BDCE1D}" ax:persistence="persistStorage" r:id="rId1"/>
+<ax:ocx xmlns:ax="http://schemas.microsoft.com/office/2006/activeX" xmlns:r="http://schemas.openxmlformats.org/officeDocument/2006/relationships" ax:classid="{5512D110-5CC6-11CF-8D67-00AA00BDCE1D}" ax:persistence="persistStream" r:id="rId1"/>
 </file>
 
 <file path=word/activeX/activeX17.xml><?xml version="1.0" encoding="utf-8"?>
-<ax:ocx xmlns:ax="http://schemas.microsoft.com/office/2006/activeX" xmlns:r="http://schemas.openxmlformats.org/officeDocument/2006/relationships" ax:classid="{5512D122-5CC6-11CF-8D67-00AA00BDCE1D}" ax:persistence="persistStorage" r:id="rId1"/>
+<ax:ocx xmlns:ax="http://schemas.microsoft.com/office/2006/activeX" xmlns:r="http://schemas.openxmlformats.org/officeDocument/2006/relationships" ax:classid="{5512D122-5CC6-11CF-8D67-00AA00BDCE1D}" ax:persistence="persistStream" r:id="rId1"/>
 </file>
 
 <file path=word/activeX/activeX18.xml><?xml version="1.0" encoding="utf-8"?>
-<ax:ocx xmlns:ax="http://schemas.microsoft.com/office/2006/activeX" xmlns:r="http://schemas.openxmlformats.org/officeDocument/2006/relationships" ax:classid="{5512D122-5CC6-11CF-8D67-00AA00BDCE1D}" ax:persistence="persistStorage" r:id="rId1"/>
+<ax:ocx xmlns:ax="http://schemas.microsoft.com/office/2006/activeX" xmlns:r="http://schemas.openxmlformats.org/officeDocument/2006/relationships" ax:classid="{5512D122-5CC6-11CF-8D67-00AA00BDCE1D}" ax:persistence="persistStream" r:id="rId1"/>
 </file>
 
 <file path=word/activeX/activeX19.xml><?xml version="1.0" encoding="utf-8"?>
-<ax:ocx xmlns:ax="http://schemas.microsoft.com/office/2006/activeX" xmlns:r="http://schemas.openxmlformats.org/officeDocument/2006/relationships" ax:classid="{5512D110-5CC6-11CF-8D67-00AA00BDCE1D}" ax:persistence="persistStorage" r:id="rId1"/>
+<ax:ocx xmlns:ax="http://schemas.microsoft.com/office/2006/activeX" xmlns:r="http://schemas.openxmlformats.org/officeDocument/2006/relationships" ax:classid="{5512D110-5CC6-11CF-8D67-00AA00BDCE1D}" ax:persistence="persistStream" r:id="rId1"/>
 </file>
 
 <file path=word/activeX/activeX2.xml><?xml version="1.0" encoding="utf-8"?>
-<ax:ocx xmlns:ax="http://schemas.microsoft.com/office/2006/activeX" xmlns:r="http://schemas.openxmlformats.org/officeDocument/2006/relationships" ax:classid="{5512D11A-5CC6-11CF-8D67-00AA00BDCE1D}" ax:persistence="persistStorage" r:id="rId1"/>
+<ax:ocx xmlns:ax="http://schemas.microsoft.com/office/2006/activeX" xmlns:r="http://schemas.openxmlformats.org/officeDocument/2006/relationships" ax:classid="{5512D11A-5CC6-11CF-8D67-00AA00BDCE1D}" ax:persistence="persistStream" r:id="rId1"/>
 </file>
 
 <file path=word/activeX/activeX20.xml><?xml version="1.0" encoding="utf-8"?>
-<ax:ocx xmlns:ax="http://schemas.microsoft.com/office/2006/activeX" xmlns:r="http://schemas.openxmlformats.org/officeDocument/2006/relationships" ax:classid="{5512D122-5CC6-11CF-8D67-00AA00BDCE1D}" ax:persistence="persistStorage" r:id="rId1"/>
+<ax:ocx xmlns:ax="http://schemas.microsoft.com/office/2006/activeX" xmlns:r="http://schemas.openxmlformats.org/officeDocument/2006/relationships" ax:classid="{5512D122-5CC6-11CF-8D67-00AA00BDCE1D}" ax:persistence="persistStream" r:id="rId1"/>
 </file>
 
 <file path=word/activeX/activeX21.xml><?xml version="1.0" encoding="utf-8"?>
-<ax:ocx xmlns:ax="http://schemas.microsoft.com/office/2006/activeX" xmlns:r="http://schemas.openxmlformats.org/officeDocument/2006/relationships" ax:classid="{5512D110-5CC6-11CF-8D67-00AA00BDCE1D}" ax:persistence="persistStorage" r:id="rId1"/>
+<ax:ocx xmlns:ax="http://schemas.microsoft.com/office/2006/activeX" xmlns:r="http://schemas.openxmlformats.org/officeDocument/2006/relationships" ax:classid="{5512D110-5CC6-11CF-8D67-00AA00BDCE1D}" ax:persistence="persistStream" r:id="rId1"/>
 </file>
 
 <file path=word/activeX/activeX22.xml><?xml version="1.0" encoding="utf-8"?>
-<ax:ocx xmlns:ax="http://schemas.microsoft.com/office/2006/activeX" xmlns:r="http://schemas.openxmlformats.org/officeDocument/2006/relationships" ax:classid="{5512D110-5CC6-11CF-8D67-00AA00BDCE1D}" ax:persistence="persistStorage" r:id="rId1"/>
+<ax:ocx xmlns:ax="http://schemas.microsoft.com/office/2006/activeX" xmlns:r="http://schemas.openxmlformats.org/officeDocument/2006/relationships" ax:classid="{5512D110-5CC6-11CF-8D67-00AA00BDCE1D}" ax:persistence="persistStream" r:id="rId1"/>
 </file>
 
 <file path=word/activeX/activeX3.xml><?xml version="1.0" encoding="utf-8"?>
-<ax:ocx xmlns:ax="http://schemas.microsoft.com/office/2006/activeX" xmlns:r="http://schemas.openxmlformats.org/officeDocument/2006/relationships" ax:classid="{5512D11A-5CC6-11CF-8D67-00AA00BDCE1D}" ax:persistence="persistStorage" r:id="rId1"/>
+<ax:ocx xmlns:ax="http://schemas.microsoft.com/office/2006/activeX" xmlns:r="http://schemas.openxmlformats.org/officeDocument/2006/relationships" ax:classid="{5512D11A-5CC6-11CF-8D67-00AA00BDCE1D}" ax:persistence="persistStream" r:id="rId1"/>
 </file>
 
 <file path=word/activeX/activeX4.xml><?xml version="1.0" encoding="utf-8"?>
-<ax:ocx xmlns:ax="http://schemas.microsoft.com/office/2006/activeX" xmlns:r="http://schemas.openxmlformats.org/officeDocument/2006/relationships" ax:classid="{5512D11A-5CC6-11CF-8D67-00AA00BDCE1D}" ax:persistence="persistStorage" r:id="rId1"/>
+<ax:ocx xmlns:ax="http://schemas.microsoft.com/office/2006/activeX" xmlns:r="http://schemas.openxmlformats.org/officeDocument/2006/relationships" ax:classid="{5512D11A-5CC6-11CF-8D67-00AA00BDCE1D}" ax:persistence="persistStream" r:id="rId1"/>
 </file>
 
 <file path=word/activeX/activeX5.xml><?xml version="1.0" encoding="utf-8"?>
-<ax:ocx xmlns:ax="http://schemas.microsoft.com/office/2006/activeX" xmlns:r="http://schemas.openxmlformats.org/officeDocument/2006/relationships" ax:classid="{5512D11A-5CC6-11CF-8D67-00AA00BDCE1D}" ax:persistence="persistStorage" r:id="rId1"/>
+<ax:ocx xmlns:ax="http://schemas.microsoft.com/office/2006/activeX" xmlns:r="http://schemas.openxmlformats.org/officeDocument/2006/relationships" ax:classid="{5512D11A-5CC6-11CF-8D67-00AA00BDCE1D}" ax:persistence="persistStream" r:id="rId1"/>
 </file>
 
 <file path=word/activeX/activeX6.xml><?xml version="1.0" encoding="utf-8"?>
-<ax:ocx xmlns:ax="http://schemas.microsoft.com/office/2006/activeX" xmlns:r="http://schemas.openxmlformats.org/officeDocument/2006/relationships" ax:classid="{5512D11A-5CC6-11CF-8D67-00AA00BDCE1D}" ax:persistence="persistStorage" r:id="rId1"/>
+<ax:ocx xmlns:ax="http://schemas.microsoft.com/office/2006/activeX" xmlns:r="http://schemas.openxmlformats.org/officeDocument/2006/relationships" ax:classid="{5512D11A-5CC6-11CF-8D67-00AA00BDCE1D}" ax:persistence="persistStream" r:id="rId1"/>
 </file>
 
 <file path=word/activeX/activeX7.xml><?xml version="1.0" encoding="utf-8"?>
-<ax:ocx xmlns:ax="http://schemas.microsoft.com/office/2006/activeX" xmlns:r="http://schemas.openxmlformats.org/officeDocument/2006/relationships" ax:classid="{5512D122-5CC6-11CF-8D67-00AA00BDCE1D}" ax:persistence="persistStorage" r:id="rId1"/>
+<ax:ocx xmlns:ax="http://schemas.microsoft.com/office/2006/activeX" xmlns:r="http://schemas.openxmlformats.org/officeDocument/2006/relationships" ax:classid="{5512D122-5CC6-11CF-8D67-00AA00BDCE1D}" ax:persistence="persistStream" r:id="rId1"/>
 </file>
 
 <file path=word/activeX/activeX8.xml><?xml version="1.0" encoding="utf-8"?>
-<ax:ocx xmlns:ax="http://schemas.microsoft.com/office/2006/activeX" xmlns:r="http://schemas.openxmlformats.org/officeDocument/2006/relationships" ax:classid="{5512D122-5CC6-11CF-8D67-00AA00BDCE1D}" ax:persistence="persistStorage" r:id="rId1"/>
+<ax:ocx xmlns:ax="http://schemas.microsoft.com/office/2006/activeX" xmlns:r="http://schemas.openxmlformats.org/officeDocument/2006/relationships" ax:classid="{5512D122-5CC6-11CF-8D67-00AA00BDCE1D}" ax:persistence="persistStream" r:id="rId1"/>
 </file>
 
 <file path=word/activeX/activeX9.xml><?xml version="1.0" encoding="utf-8"?>
-<ax:ocx xmlns:ax="http://schemas.microsoft.com/office/2006/activeX" xmlns:r="http://schemas.openxmlformats.org/officeDocument/2006/relationships" ax:classid="{5512D122-5CC6-11CF-8D67-00AA00BDCE1D}" ax:persistence="persistStorage" r:id="rId1"/>
+<ax:ocx xmlns:ax="http://schemas.microsoft.com/office/2006/activeX" xmlns:r="http://schemas.openxmlformats.org/officeDocument/2006/relationships" ax:classid="{5512D122-5CC6-11CF-8D67-00AA00BDCE1D}" ax:persistence="persistStream" r:id="rId1"/>
 </file>
 
 <file path=word/theme/theme1.xml><?xml version="1.0" encoding="utf-8"?>
@@ -18429,7 +17482,7 @@
 </file>
 
 <file path=customXml/itemProps1.xml><?xml version="1.0" encoding="utf-8"?>
-<ds:datastoreItem xmlns:ds="http://schemas.openxmlformats.org/officeDocument/2006/customXml" ds:itemID="{49A6E5B1-6529-4A63-857F-4267B3FD05F8}">
+<ds:datastoreItem xmlns:ds="http://schemas.openxmlformats.org/officeDocument/2006/customXml" ds:itemID="{A63976E7-EDD9-47B9-87F6-4E109D580F1A}">
   <ds:schemaRefs>
     <ds:schemaRef ds:uri="http://schemas.openxmlformats.org/officeDocument/2006/bibliography"/>
   </ds:schemaRefs>

</xml_diff>